<commit_message>
added CV, updated resume
</commit_message>
<xml_diff>
--- a/PranshuGuptaResume.docx
+++ b/PranshuGuptaResume.docx
@@ -605,8 +605,6 @@
       <w:r>
         <w:t>which</w:t>
       </w:r>
-      <w:bookmarkStart w:id="0" w:name="_GoBack"/>
-      <w:bookmarkEnd w:id="0"/>
       <w:r>
         <w:t xml:space="preserve"> serves</w:t>
       </w:r>
@@ -1684,7 +1682,41 @@
           <w:sz w:val="22"/>
           <w:szCs w:val="22"/>
         </w:rPr>
-        <w:t>.</w:t>
+        <w:t xml:space="preserve">, </w:t>
+      </w:r>
+      <w:r>
+        <w:rPr>
+          <w:rFonts w:ascii="Segoe UI Emoji" w:hAnsi="Segoe UI Emoji" w:cs="Segoe UI Emoji"/>
+          <w:sz w:val="22"/>
+          <w:szCs w:val="22"/>
+        </w:rPr>
+        <w:t xml:space="preserve">using nearest neighbor fields from </w:t>
+      </w:r>
+      <w:proofErr w:type="spellStart"/>
+      <w:r>
+        <w:rPr>
+          <w:rFonts w:ascii="Segoe UI Emoji" w:hAnsi="Segoe UI Emoji" w:cs="Segoe UI Emoji"/>
+          <w:sz w:val="22"/>
+          <w:szCs w:val="22"/>
+        </w:rPr>
+        <w:t>kd</w:t>
+      </w:r>
+      <w:proofErr w:type="spellEnd"/>
+      <w:r>
+        <w:rPr>
+          <w:rFonts w:ascii="Segoe UI Emoji" w:hAnsi="Segoe UI Emoji" w:cs="Segoe UI Emoji"/>
+          <w:sz w:val="22"/>
+          <w:szCs w:val="22"/>
+        </w:rPr>
+        <w:t>-t</w:t>
+      </w:r>
+      <w:r>
+        <w:rPr>
+          <w:rFonts w:ascii="Segoe UI Emoji" w:hAnsi="Segoe UI Emoji" w:cs="Segoe UI Emoji"/>
+          <w:sz w:val="22"/>
+          <w:szCs w:val="22"/>
+        </w:rPr>
+        <w:t xml:space="preserve">rees and optimization by graph cuts. </w:t>
       </w:r>
     </w:p>
     <w:p>
@@ -2153,6 +2185,8 @@
         </w:rPr>
         <w:t>TRAINER</w:t>
       </w:r>
+      <w:bookmarkStart w:id="0" w:name="_GoBack"/>
+      <w:bookmarkEnd w:id="0"/>
     </w:p>
     <w:p>
       <w:pPr>
@@ -3086,7 +3120,7 @@
       </w:pPr>
     </w:pPrDefault>
   </w:docDefaults>
-  <w:latentStyles w:defLockedState="0" w:defUIPriority="99" w:defSemiHidden="0" w:defUnhideWhenUsed="0" w:defQFormat="0" w:count="375">
+  <w:latentStyles w:defLockedState="0" w:defUIPriority="99" w:defSemiHidden="0" w:defUnhideWhenUsed="0" w:defQFormat="0" w:count="376">
     <w:lsdException w:name="Normal" w:uiPriority="0" w:qFormat="1"/>
     <w:lsdException w:name="heading 1" w:uiPriority="9" w:qFormat="1"/>
     <w:lsdException w:name="heading 2" w:semiHidden="1" w:uiPriority="9" w:unhideWhenUsed="1" w:qFormat="1"/>
@@ -3192,7 +3226,6 @@
     <w:lsdException w:name="HTML Sample" w:semiHidden="1" w:unhideWhenUsed="1"/>
     <w:lsdException w:name="HTML Typewriter" w:semiHidden="1" w:unhideWhenUsed="1"/>
     <w:lsdException w:name="HTML Variable" w:semiHidden="1" w:unhideWhenUsed="1"/>
-    <w:lsdException w:name="Normal Table" w:semiHidden="1" w:unhideWhenUsed="1"/>
     <w:lsdException w:name="annotation subject" w:semiHidden="1" w:unhideWhenUsed="1"/>
     <w:lsdException w:name="No List" w:semiHidden="1" w:unhideWhenUsed="1"/>
     <w:lsdException w:name="Outline List 1" w:semiHidden="1" w:unhideWhenUsed="1"/>
@@ -3239,10 +3272,8 @@
     <w:lsdException w:name="Table Subtle 2" w:semiHidden="1" w:unhideWhenUsed="1"/>
     <w:lsdException w:name="Table Web 1" w:semiHidden="1" w:unhideWhenUsed="1"/>
     <w:lsdException w:name="Table Web 2" w:semiHidden="1" w:unhideWhenUsed="1"/>
-    <w:lsdException w:name="Table Web 3" w:semiHidden="1" w:unhideWhenUsed="1"/>
     <w:lsdException w:name="Balloon Text" w:semiHidden="1" w:unhideWhenUsed="1"/>
     <w:lsdException w:name="Table Grid" w:uiPriority="39"/>
-    <w:lsdException w:name="Table Theme" w:semiHidden="1" w:unhideWhenUsed="1"/>
     <w:lsdException w:name="Placeholder Text" w:semiHidden="1"/>
     <w:lsdException w:name="No Spacing" w:uiPriority="1" w:qFormat="1"/>
     <w:lsdException w:name="Light Shading" w:uiPriority="60"/>
@@ -3462,6 +3493,7 @@
     <w:lsdException w:name="Smart Hyperlink" w:semiHidden="1" w:unhideWhenUsed="1"/>
     <w:lsdException w:name="Hashtag" w:semiHidden="1" w:unhideWhenUsed="1"/>
     <w:lsdException w:name="Unresolved Mention" w:semiHidden="1" w:unhideWhenUsed="1"/>
+    <w:lsdException w:name="Smart Link" w:semiHidden="1" w:unhideWhenUsed="1"/>
   </w:latentStyles>
   <w:style w:type="paragraph" w:default="1" w:styleId="Normal">
     <w:name w:val="Normal"/>

</xml_diff>

<commit_message>
updated bio and resume
</commit_message>
<xml_diff>
--- a/PranshuGuptaResume.docx
+++ b/PranshuGuptaResume.docx
@@ -146,37 +146,14 @@
                               <w:rPr>
                                 <w:color w:val="FFFFFF" w:themeColor="background1"/>
                               </w:rPr>
-                              <w:t>p</w:t>
+                              <w:t xml:space="preserve">prangupt@gatech.edu </w:t>
                             </w:r>
                             <w:r>
                               <w:rPr>
+                                <w:rFonts w:ascii="MS Mincho" w:hAnsi="MS Mincho" w:cs="MS Mincho"/>
                                 <w:color w:val="FFFFFF" w:themeColor="background1"/>
                               </w:rPr>
-                              <w:t>ranshug</w:t>
-                            </w:r>
-                            <w:r>
-                              <w:rPr>
-                                <w:color w:val="FFFFFF" w:themeColor="background1"/>
-                              </w:rPr>
-                              <w:t>258</w:t>
-                            </w:r>
-                            <w:r>
-                              <w:rPr>
-                                <w:color w:val="FFFFFF" w:themeColor="background1"/>
-                              </w:rPr>
-                              <w:t>@</w:t>
-                            </w:r>
-                            <w:r>
-                              <w:rPr>
-                                <w:color w:val="FFFFFF" w:themeColor="background1"/>
-                              </w:rPr>
-                              <w:t>outlook</w:t>
-                            </w:r>
-                            <w:r>
-                              <w:rPr>
-                                <w:color w:val="FFFFFF" w:themeColor="background1"/>
-                              </w:rPr>
-                              <w:t>.com</w:t>
+                              <w:t>◇</w:t>
                             </w:r>
                             <w:r>
                               <w:rPr>
@@ -187,26 +164,13 @@
                             <w:r>
                               <w:rPr>
                                 <w:color w:val="FFFFFF" w:themeColor="background1"/>
-                                <w:sz w:val="24"/>
                               </w:rPr>
-                              <w:t>◇</w:t>
+                              <w:t xml:space="preserve">(+1) 9282658937 </w:t>
                             </w:r>
                             <w:r>
                               <w:rPr>
+                                <w:rFonts w:ascii="MS Mincho" w:hAnsi="MS Mincho" w:cs="MS Mincho"/>
                                 <w:color w:val="FFFFFF" w:themeColor="background1"/>
-                              </w:rPr>
-                              <w:t xml:space="preserve"> (+91) 8090623247</w:t>
-                            </w:r>
-                            <w:r>
-                              <w:rPr>
-                                <w:color w:val="FFFFFF" w:themeColor="background1"/>
-                              </w:rPr>
-                              <w:t xml:space="preserve"> </w:t>
-                            </w:r>
-                            <w:r>
-                              <w:rPr>
-                                <w:color w:val="FFFFFF" w:themeColor="background1"/>
-                                <w:sz w:val="24"/>
                               </w:rPr>
                               <w:t xml:space="preserve">◇ </w:t>
                             </w:r>
@@ -262,37 +226,14 @@
                         <w:rPr>
                           <w:color w:val="FFFFFF" w:themeColor="background1"/>
                         </w:rPr>
-                        <w:t>p</w:t>
+                        <w:t xml:space="preserve">prangupt@gatech.edu </w:t>
                       </w:r>
                       <w:r>
                         <w:rPr>
+                          <w:rFonts w:ascii="MS Mincho" w:hAnsi="MS Mincho" w:cs="MS Mincho"/>
                           <w:color w:val="FFFFFF" w:themeColor="background1"/>
                         </w:rPr>
-                        <w:t>ranshug</w:t>
-                      </w:r>
-                      <w:r>
-                        <w:rPr>
-                          <w:color w:val="FFFFFF" w:themeColor="background1"/>
-                        </w:rPr>
-                        <w:t>258</w:t>
-                      </w:r>
-                      <w:r>
-                        <w:rPr>
-                          <w:color w:val="FFFFFF" w:themeColor="background1"/>
-                        </w:rPr>
-                        <w:t>@</w:t>
-                      </w:r>
-                      <w:r>
-                        <w:rPr>
-                          <w:color w:val="FFFFFF" w:themeColor="background1"/>
-                        </w:rPr>
-                        <w:t>outlook</w:t>
-                      </w:r>
-                      <w:r>
-                        <w:rPr>
-                          <w:color w:val="FFFFFF" w:themeColor="background1"/>
-                        </w:rPr>
-                        <w:t>.com</w:t>
+                        <w:t>◇</w:t>
                       </w:r>
                       <w:r>
                         <w:rPr>
@@ -303,26 +244,13 @@
                       <w:r>
                         <w:rPr>
                           <w:color w:val="FFFFFF" w:themeColor="background1"/>
-                          <w:sz w:val="24"/>
                         </w:rPr>
-                        <w:t>◇</w:t>
+                        <w:t xml:space="preserve">(+1) 9282658937 </w:t>
                       </w:r>
                       <w:r>
                         <w:rPr>
+                          <w:rFonts w:ascii="MS Mincho" w:hAnsi="MS Mincho" w:cs="MS Mincho"/>
                           <w:color w:val="FFFFFF" w:themeColor="background1"/>
-                        </w:rPr>
-                        <w:t xml:space="preserve"> (+91) 8090623247</w:t>
-                      </w:r>
-                      <w:r>
-                        <w:rPr>
-                          <w:color w:val="FFFFFF" w:themeColor="background1"/>
-                        </w:rPr>
-                        <w:t xml:space="preserve"> </w:t>
-                      </w:r>
-                      <w:r>
-                        <w:rPr>
-                          <w:color w:val="FFFFFF" w:themeColor="background1"/>
-                          <w:sz w:val="24"/>
                         </w:rPr>
                         <w:t xml:space="preserve">◇ </w:t>
                       </w:r>
@@ -469,7 +397,7 @@
       <w:pPr>
         <w:keepNext/>
         <w:keepLines/>
-        <w:spacing w:before="120" w:after="0"/>
+        <w:spacing w:before="240" w:after="0"/>
         <w:jc w:val="both"/>
         <w:outlineLvl w:val="0"/>
         <w:rPr>
@@ -573,7 +501,7 @@
           <w:sz w:val="24"/>
           <w:szCs w:val="26"/>
         </w:rPr>
-        <w:t xml:space="preserve">                 </w:t>
+        <w:t xml:space="preserve">             </w:t>
       </w:r>
       <w:r>
         <w:rPr>
@@ -582,7 +510,7 @@
           <w:sz w:val="24"/>
           <w:szCs w:val="26"/>
         </w:rPr>
-        <w:t xml:space="preserve">      </w:t>
+        <w:t xml:space="preserve"> </w:t>
       </w:r>
       <w:r>
         <w:rPr>
@@ -591,7 +519,16 @@
           <w:sz w:val="24"/>
           <w:szCs w:val="26"/>
         </w:rPr>
-        <w:t>June 2017 – Present</w:t>
+        <w:t xml:space="preserve">June 2017 – </w:t>
+      </w:r>
+      <w:r>
+        <w:rPr>
+          <w:rFonts w:ascii="Roboto" w:eastAsia="Times New Roman" w:hAnsi="Roboto" w:cs="Mangal"/>
+          <w:color w:val="000000"/>
+          <w:sz w:val="24"/>
+          <w:szCs w:val="26"/>
+        </w:rPr>
+        <w:t>August 2019</w:t>
       </w:r>
     </w:p>
     <w:p>
@@ -605,8 +542,6 @@
       <w:r>
         <w:t>which</w:t>
       </w:r>
-      <w:bookmarkStart w:id="0" w:name="_GoBack"/>
-      <w:bookmarkEnd w:id="0"/>
       <w:r>
         <w:t xml:space="preserve"> serves</w:t>
       </w:r>
@@ -631,92 +566,7 @@
         <w:pStyle w:val="ListParagraph"/>
         <w:numPr>
           <w:ilvl w:val="0"/>
-          <w:numId w:val="7"/>
-        </w:numPr>
-        <w:jc w:val="both"/>
-      </w:pPr>
-      <w:r>
-        <w:t xml:space="preserve">Key role in design and implementation of data standardization </w:t>
-      </w:r>
-      <w:r>
-        <w:t>service</w:t>
-      </w:r>
-      <w:r>
-        <w:t xml:space="preserve"> that help</w:t>
-      </w:r>
-      <w:r>
-        <w:t>s</w:t>
-      </w:r>
-      <w:r>
-        <w:t xml:space="preserve"> teams across Microsoft to</w:t>
-      </w:r>
-      <w:r>
-        <w:t xml:space="preserve"> </w:t>
-      </w:r>
-      <w:r>
-        <w:rPr>
-          <w:rFonts w:ascii="Segoe UI Semibold" w:hAnsi="Segoe UI Semibold" w:cs="Segoe UI Semibold"/>
-        </w:rPr>
-        <w:t xml:space="preserve">standardize </w:t>
-      </w:r>
-      <w:r>
-        <w:rPr>
-          <w:rFonts w:ascii="Segoe UI Semibold" w:hAnsi="Segoe UI Semibold" w:cs="Segoe UI Semibold"/>
-        </w:rPr>
-        <w:t>around</w:t>
-      </w:r>
-      <w:r>
-        <w:t xml:space="preserve"> </w:t>
-      </w:r>
-      <w:r>
-        <w:rPr>
-          <w:rFonts w:ascii="Segoe UI Semibold" w:hAnsi="Segoe UI Semibold" w:cs="Segoe UI Semibold"/>
-        </w:rPr>
-        <w:t>100K</w:t>
-      </w:r>
-      <w:r>
-        <w:rPr>
-          <w:rFonts w:ascii="Segoe UI Semibold" w:hAnsi="Segoe UI Semibold" w:cs="Segoe UI Semibold"/>
-        </w:rPr>
-        <w:t xml:space="preserve"> </w:t>
-      </w:r>
-      <w:r>
-        <w:rPr>
-          <w:rFonts w:ascii="Segoe UI Semibold" w:hAnsi="Segoe UI Semibold" w:cs="Segoe UI Semibold"/>
-        </w:rPr>
-        <w:t>ambiguous user inputs</w:t>
-      </w:r>
-      <w:r>
-        <w:rPr>
-          <w:rFonts w:ascii="Segoe UI Semibold" w:hAnsi="Segoe UI Semibold" w:cs="Segoe UI Semibold"/>
-        </w:rPr>
-        <w:t>/</w:t>
-      </w:r>
-      <w:r>
-        <w:rPr>
-          <w:rFonts w:ascii="Segoe UI Semibold" w:hAnsi="Segoe UI Semibold" w:cs="Segoe UI Semibold"/>
-        </w:rPr>
-        <w:t>day</w:t>
-      </w:r>
-      <w:r>
-        <w:rPr>
-          <w:rFonts w:ascii="Segoe UI Semibold" w:hAnsi="Segoe UI Semibold" w:cs="Segoe UI Semibold"/>
-        </w:rPr>
-        <w:t xml:space="preserve"> in real time</w:t>
-      </w:r>
-      <w:r>
-        <w:t>, enabling better insights from data</w:t>
-      </w:r>
-      <w:r>
-        <w:t>.</w:t>
-      </w:r>
-    </w:p>
-    <w:p>
-      <w:pPr>
-        <w:pStyle w:val="ListParagraph"/>
-        <w:numPr>
-          <w:ilvl w:val="0"/>
-          <w:numId w:val="7"/>
+          <w:numId w:val="8"/>
         </w:numPr>
         <w:spacing w:after="0"/>
         <w:jc w:val="both"/>
@@ -728,16 +578,13 @@
         <w:t xml:space="preserve"> </w:t>
       </w:r>
       <w:r>
-        <w:t>layer that support</w:t>
-      </w:r>
-      <w:r>
-        <w:t>s</w:t>
-      </w:r>
-      <w:r>
-        <w:t xml:space="preserve"> multiple data sources, processors and targets</w:t>
-      </w:r>
-      <w:r>
-        <w:t xml:space="preserve">, with a </w:t>
+        <w:t>layer that supports</w:t>
+      </w:r>
+      <w:r>
+        <w:t xml:space="preserve"> </w:t>
+      </w:r>
+      <w:r>
+        <w:t xml:space="preserve">multiple data sources, processors and targets, with a </w:t>
       </w:r>
       <w:r>
         <w:rPr>
@@ -749,21 +596,39 @@
         <w:rPr>
           <w:rFonts w:ascii="Segoe UI Semibold" w:hAnsi="Segoe UI Semibold" w:cs="Segoe UI Semibold"/>
         </w:rPr>
+        <w:t xml:space="preserve"> and </w:t>
+      </w:r>
+      <w:r>
+        <w:rPr>
+          <w:rFonts w:ascii="Segoe UI Semibold" w:hAnsi="Segoe UI Semibold" w:cs="Segoe UI Semibold"/>
+        </w:rPr>
+        <w:t>an</w:t>
+      </w:r>
+      <w:r>
+        <w:rPr>
+          <w:rFonts w:ascii="Segoe UI Semibold" w:hAnsi="Segoe UI Semibold" w:cs="Segoe UI Semibold"/>
+        </w:rPr>
+        <w:t xml:space="preserve"> operational </w:t>
+      </w:r>
+      <w:r>
+        <w:rPr>
+          <w:rFonts w:ascii="Segoe UI Semibold" w:hAnsi="Segoe UI Semibold" w:cs="Segoe UI Semibold"/>
+        </w:rPr>
+        <w:t>cost reduction</w:t>
+      </w:r>
+      <w:r>
+        <w:rPr>
+          <w:rFonts w:ascii="Segoe UI Semibold" w:hAnsi="Segoe UI Semibold" w:cs="Segoe UI Semibold"/>
+        </w:rPr>
+        <w:t xml:space="preserve"> of 90%</w:t>
+      </w:r>
+      <w:bookmarkStart w:id="0" w:name="_GoBack"/>
+      <w:bookmarkEnd w:id="0"/>
+      <w:r>
+        <w:rPr>
+          <w:rFonts w:ascii="Segoe UI Semibold" w:hAnsi="Segoe UI Semibold" w:cs="Segoe UI Semibold"/>
+        </w:rPr>
         <w:t>.</w:t>
-      </w:r>
-    </w:p>
-    <w:p>
-      <w:pPr>
-        <w:pStyle w:val="ListParagraph"/>
-        <w:numPr>
-          <w:ilvl w:val="0"/>
-          <w:numId w:val="7"/>
-        </w:numPr>
-        <w:spacing w:after="0"/>
-        <w:jc w:val="both"/>
-      </w:pPr>
-      <w:r>
-        <w:t>Responsible for end to end ownership of user stories including Development, Unit Testing, Functional Testing, Accessibility Testing, Security and CI/CD.</w:t>
       </w:r>
     </w:p>
     <w:p>
@@ -838,10 +703,6 @@
     <w:p>
       <w:pPr>
         <w:pStyle w:val="NoSpacing"/>
-        <w:numPr>
-          <w:ilvl w:val="0"/>
-          <w:numId w:val="4"/>
-        </w:numPr>
         <w:jc w:val="both"/>
       </w:pPr>
       <w:r>
@@ -907,37 +768,13 @@
     </w:p>
     <w:p>
       <w:pPr>
-        <w:pStyle w:val="ListParagraph"/>
-        <w:numPr>
-          <w:ilvl w:val="0"/>
-          <w:numId w:val="4"/>
-        </w:numPr>
         <w:jc w:val="both"/>
       </w:pPr>
       <w:r>
-        <w:t>Designed and implemented Customer complaint management and Product data management systems</w:t>
-      </w:r>
-      <w:r>
-        <w:t xml:space="preserve"> </w:t>
-      </w:r>
-      <w:r>
-        <w:t>for semi-automated e-commerce warehouse order picking vehicles manufactured by the organization</w:t>
-      </w:r>
-      <w:r>
-        <w:t>.</w:t>
-      </w:r>
-    </w:p>
-    <w:p>
-      <w:pPr>
-        <w:pStyle w:val="ListParagraph"/>
-        <w:numPr>
-          <w:ilvl w:val="0"/>
-          <w:numId w:val="4"/>
-        </w:numPr>
-        <w:jc w:val="both"/>
-      </w:pPr>
-      <w:r>
-        <w:t>Implemented  an  algorithm  to  optimize  order  picking  process  at  e-commerce  distribution  centers  by</w:t>
+        <w:t>Implemented an algorithm to</w:t>
+      </w:r>
+      <w:r>
+        <w:t xml:space="preserve"> optimize order picking process at e-commerce distribution centers by</w:t>
       </w:r>
       <w:r>
         <w:t xml:space="preserve"> </w:t>
@@ -981,73 +818,11 @@
       <w:r>
         <w:rPr>
           <w:rFonts w:ascii="Roboto Light" w:eastAsia="Times New Roman" w:hAnsi="Roboto Light" w:cs="Mangal"/>
-          <w:noProof/>
           <w:color w:val="262626"/>
           <w:sz w:val="32"/>
           <w:szCs w:val="32"/>
         </w:rPr>
-        <mc:AlternateContent>
-          <mc:Choice Requires="wps">
-            <w:drawing>
-              <wp:anchor distT="0" distB="0" distL="114300" distR="114300" simplePos="0" relativeHeight="251668480" behindDoc="0" locked="0" layoutInCell="1" allowOverlap="1" wp14:anchorId="6661F9E4" wp14:editId="5D35A3B4">
-                <wp:simplePos x="0" y="0"/>
-                <wp:positionH relativeFrom="margin">
-                  <wp:align>right</wp:align>
-                </wp:positionH>
-                <wp:positionV relativeFrom="paragraph">
-                  <wp:posOffset>208734</wp:posOffset>
-                </wp:positionV>
-                <wp:extent cx="5681527" cy="0"/>
-                <wp:effectExtent l="0" t="0" r="0" b="0"/>
-                <wp:wrapNone/>
-                <wp:docPr id="7" name="Straight Connector 7"/>
-                <wp:cNvGraphicFramePr/>
-                <a:graphic xmlns:a="http://schemas.openxmlformats.org/drawingml/2006/main">
-                  <a:graphicData uri="http://schemas.microsoft.com/office/word/2010/wordprocessingShape">
-                    <wps:wsp>
-                      <wps:cNvCnPr/>
-                      <wps:spPr>
-                        <a:xfrm>
-                          <a:off x="0" y="0"/>
-                          <a:ext cx="5681527" cy="0"/>
-                        </a:xfrm>
-                        <a:prstGeom prst="line">
-                          <a:avLst/>
-                        </a:prstGeom>
-                      </wps:spPr>
-                      <wps:style>
-                        <a:lnRef idx="1">
-                          <a:schemeClr val="dk1"/>
-                        </a:lnRef>
-                        <a:fillRef idx="0">
-                          <a:schemeClr val="dk1"/>
-                        </a:fillRef>
-                        <a:effectRef idx="0">
-                          <a:schemeClr val="dk1"/>
-                        </a:effectRef>
-                        <a:fontRef idx="minor">
-                          <a:schemeClr val="tx1"/>
-                        </a:fontRef>
-                      </wps:style>
-                      <wps:bodyPr/>
-                    </wps:wsp>
-                  </a:graphicData>
-                </a:graphic>
-                <wp14:sizeRelH relativeFrom="margin">
-                  <wp14:pctWidth>0</wp14:pctWidth>
-                </wp14:sizeRelH>
-              </wp:anchor>
-            </w:drawing>
-          </mc:Choice>
-          <mc:Fallback>
-            <w:pict>
-              <v:line w14:anchorId="59A97841" id="Straight Connector 7" o:spid="_x0000_s1026" style="position:absolute;z-index:251668480;visibility:visible;mso-wrap-style:square;mso-width-percent:0;mso-wrap-distance-left:9pt;mso-wrap-distance-top:0;mso-wrap-distance-right:9pt;mso-wrap-distance-bottom:0;mso-position-horizontal:right;mso-position-horizontal-relative:margin;mso-position-vertical:absolute;mso-position-vertical-relative:text;mso-width-percent:0;mso-width-relative:margin" from="396.15pt,16.45pt" to="843.5pt,16.45pt" o:gfxdata="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" strokecolor="black [3200]" strokeweight=".5pt">
-                <v:stroke joinstyle="miter"/>
-                <w10:wrap anchorx="margin"/>
-              </v:line>
-            </w:pict>
-          </mc:Fallback>
-        </mc:AlternateContent>
+        <w:t>E</w:t>
       </w:r>
       <w:r>
         <w:rPr>
@@ -1056,7 +831,7 @@
           <w:sz w:val="32"/>
           <w:szCs w:val="32"/>
         </w:rPr>
-        <w:t>E</w:t>
+        <w:t>DUCATION</w:t>
       </w:r>
       <w:r>
         <w:rPr>
@@ -1065,7 +840,7 @@
           <w:sz w:val="32"/>
           <w:szCs w:val="32"/>
         </w:rPr>
-        <w:t>DUCATION</w:t>
+        <w:t xml:space="preserve"> ________________________________________________________________</w:t>
       </w:r>
     </w:p>
     <w:p>
@@ -1084,6 +859,111 @@
       </w:pPr>
       <w:r>
         <w:rPr>
+          <w:rFonts w:ascii="Roboto Medium" w:eastAsia="Times New Roman" w:hAnsi="Roboto Medium" w:cs="Mangal"/>
+          <w:color w:val="000000"/>
+          <w:sz w:val="24"/>
+          <w:szCs w:val="26"/>
+        </w:rPr>
+        <w:t>GEORGIA INSTITUTE OF TECHNOLOGY, ATLANTA</w:t>
+      </w:r>
+      <w:r>
+        <w:rPr>
+          <w:rFonts w:ascii="Roboto Medium" w:eastAsia="Times New Roman" w:hAnsi="Roboto Medium" w:cs="Mangal"/>
+          <w:color w:val="000000"/>
+          <w:sz w:val="24"/>
+          <w:szCs w:val="26"/>
+        </w:rPr>
+        <w:t xml:space="preserve">                                                     </w:t>
+      </w:r>
+      <w:r>
+        <w:rPr>
+          <w:rFonts w:ascii="Roboto" w:eastAsia="Times New Roman" w:hAnsi="Roboto" w:cs="Mangal"/>
+          <w:color w:val="000000"/>
+          <w:sz w:val="24"/>
+          <w:szCs w:val="26"/>
+        </w:rPr>
+        <w:t>August</w:t>
+      </w:r>
+      <w:r>
+        <w:rPr>
+          <w:rFonts w:ascii="Roboto" w:eastAsia="Times New Roman" w:hAnsi="Roboto" w:cs="Mangal"/>
+          <w:color w:val="000000"/>
+          <w:sz w:val="24"/>
+          <w:szCs w:val="26"/>
+        </w:rPr>
+        <w:t xml:space="preserve"> 201</w:t>
+      </w:r>
+      <w:r>
+        <w:rPr>
+          <w:rFonts w:ascii="Roboto" w:eastAsia="Times New Roman" w:hAnsi="Roboto" w:cs="Mangal"/>
+          <w:color w:val="000000"/>
+          <w:sz w:val="24"/>
+          <w:szCs w:val="26"/>
+        </w:rPr>
+        <w:t>9</w:t>
+      </w:r>
+      <w:r>
+        <w:rPr>
+          <w:rFonts w:ascii="Roboto" w:eastAsia="Times New Roman" w:hAnsi="Roboto" w:cs="Mangal"/>
+          <w:color w:val="000000"/>
+          <w:sz w:val="24"/>
+          <w:szCs w:val="26"/>
+        </w:rPr>
+        <w:t xml:space="preserve"> – </w:t>
+      </w:r>
+      <w:r>
+        <w:rPr>
+          <w:rFonts w:ascii="Roboto" w:eastAsia="Times New Roman" w:hAnsi="Roboto" w:cs="Mangal"/>
+          <w:color w:val="000000"/>
+          <w:sz w:val="24"/>
+          <w:szCs w:val="26"/>
+        </w:rPr>
+        <w:t>Present</w:t>
+      </w:r>
+    </w:p>
+    <w:p>
+      <w:pPr>
+        <w:pStyle w:val="NoSpacing"/>
+      </w:pPr>
+      <w:r>
+        <w:t>Master of Science in Computer Science</w:t>
+      </w:r>
+      <w:r>
+        <w:t xml:space="preserve">, </w:t>
+      </w:r>
+      <w:r>
+        <w:rPr>
+          <w:rFonts w:ascii="Segoe UI Semibold" w:hAnsi="Segoe UI Semibold" w:cs="Segoe UI Semibold"/>
+          <w:i/>
+          <w:iCs/>
+        </w:rPr>
+        <w:t>Research Assistant at The SocWeb Lab</w:t>
+      </w:r>
+      <w:r>
+        <w:rPr>
+          <w:rFonts w:ascii="Segoe UI Semibold" w:hAnsi="Segoe UI Semibold" w:cs="Segoe UI Semibold"/>
+          <w:i/>
+          <w:iCs/>
+        </w:rPr>
+        <w:t xml:space="preserve"> (Fall 2019)</w:t>
+      </w:r>
+    </w:p>
+    <w:p>
+      <w:pPr>
+        <w:keepNext/>
+        <w:keepLines/>
+        <w:spacing w:before="40" w:after="0"/>
+        <w:jc w:val="both"/>
+        <w:outlineLvl w:val="1"/>
+        <w:rPr>
+          <w:rFonts w:ascii="Roboto" w:eastAsia="Times New Roman" w:hAnsi="Roboto" w:cs="Mangal"/>
+          <w:color w:val="000000"/>
+          <w:sz w:val="24"/>
+          <w:szCs w:val="26"/>
+        </w:rPr>
+      </w:pPr>
+      <w:r>
+        <w:rPr>
           <w:rFonts w:ascii="Roboto" w:eastAsia="Times New Roman" w:hAnsi="Roboto" w:cs="Mangal"/>
           <w:color w:val="000000"/>
           <w:sz w:val="24"/>
@@ -1199,73 +1079,11 @@
       <w:r>
         <w:rPr>
           <w:rFonts w:ascii="Roboto Light" w:eastAsia="Times New Roman" w:hAnsi="Roboto Light" w:cs="Mangal"/>
-          <w:noProof/>
           <w:color w:val="262626"/>
           <w:sz w:val="32"/>
           <w:szCs w:val="32"/>
         </w:rPr>
-        <mc:AlternateContent>
-          <mc:Choice Requires="wps">
-            <w:drawing>
-              <wp:anchor distT="0" distB="0" distL="114300" distR="114300" simplePos="0" relativeHeight="251672576" behindDoc="0" locked="0" layoutInCell="1" allowOverlap="1" wp14:anchorId="06B3A5F5" wp14:editId="2B79E738">
-                <wp:simplePos x="0" y="0"/>
-                <wp:positionH relativeFrom="margin">
-                  <wp:align>right</wp:align>
-                </wp:positionH>
-                <wp:positionV relativeFrom="paragraph">
-                  <wp:posOffset>296545</wp:posOffset>
-                </wp:positionV>
-                <wp:extent cx="5752828" cy="0"/>
-                <wp:effectExtent l="0" t="0" r="0" b="0"/>
-                <wp:wrapNone/>
-                <wp:docPr id="1" name="Straight Connector 1"/>
-                <wp:cNvGraphicFramePr/>
-                <a:graphic xmlns:a="http://schemas.openxmlformats.org/drawingml/2006/main">
-                  <a:graphicData uri="http://schemas.microsoft.com/office/word/2010/wordprocessingShape">
-                    <wps:wsp>
-                      <wps:cNvCnPr/>
-                      <wps:spPr>
-                        <a:xfrm>
-                          <a:off x="0" y="0"/>
-                          <a:ext cx="5752828" cy="0"/>
-                        </a:xfrm>
-                        <a:prstGeom prst="line">
-                          <a:avLst/>
-                        </a:prstGeom>
-                      </wps:spPr>
-                      <wps:style>
-                        <a:lnRef idx="1">
-                          <a:schemeClr val="dk1"/>
-                        </a:lnRef>
-                        <a:fillRef idx="0">
-                          <a:schemeClr val="dk1"/>
-                        </a:fillRef>
-                        <a:effectRef idx="0">
-                          <a:schemeClr val="dk1"/>
-                        </a:effectRef>
-                        <a:fontRef idx="minor">
-                          <a:schemeClr val="tx1"/>
-                        </a:fontRef>
-                      </wps:style>
-                      <wps:bodyPr/>
-                    </wps:wsp>
-                  </a:graphicData>
-                </a:graphic>
-                <wp14:sizeRelH relativeFrom="margin">
-                  <wp14:pctWidth>0</wp14:pctWidth>
-                </wp14:sizeRelH>
-              </wp:anchor>
-            </w:drawing>
-          </mc:Choice>
-          <mc:Fallback>
-            <w:pict>
-              <v:line w14:anchorId="38A4732E" id="Straight Connector 1" o:spid="_x0000_s1026" style="position:absolute;z-index:251672576;visibility:visible;mso-wrap-style:square;mso-width-percent:0;mso-wrap-distance-left:9pt;mso-wrap-distance-top:0;mso-wrap-distance-right:9pt;mso-wrap-distance-bottom:0;mso-position-horizontal:right;mso-position-horizontal-relative:margin;mso-position-vertical:absolute;mso-position-vertical-relative:text;mso-width-percent:0;mso-width-relative:margin" from="401.8pt,23.35pt" to="854.8pt,23.35pt" o:gfxdata="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" strokecolor="black [3200]" strokeweight=".5pt">
-                <v:stroke joinstyle="miter"/>
-                <w10:wrap anchorx="margin"/>
-              </v:line>
-            </w:pict>
-          </mc:Fallback>
-        </mc:AlternateContent>
+        <w:t>PROJECTS</w:t>
       </w:r>
       <w:r>
         <w:rPr>
@@ -1274,7 +1092,7 @@
           <w:sz w:val="32"/>
           <w:szCs w:val="32"/>
         </w:rPr>
-        <w:t>PROJECTS</w:t>
+        <w:t xml:space="preserve"> __________________________________________________________________</w:t>
       </w:r>
     </w:p>
     <w:p>
@@ -1282,155 +1100,182 @@
         <w:pStyle w:val="Default"/>
         <w:jc w:val="both"/>
         <w:rPr>
+          <w:b/>
+          <w:bCs/>
+        </w:rPr>
+      </w:pPr>
+      <w:r>
+        <w:rPr>
+          <w:rFonts w:ascii="Roboto Medium" w:hAnsi="Roboto Medium" w:cs="Segoe UI Semibold"/>
+          <w:bCs/>
+        </w:rPr>
+        <w:t>CONTENT AWARE IMAGE COMPLETION</w:t>
+      </w:r>
+      <w:r>
+        <w:rPr>
           <w:rFonts w:ascii="Roboto" w:hAnsi="Roboto" w:cs="Segoe UI Semibold"/>
           <w:bCs/>
         </w:rPr>
-      </w:pPr>
-      <w:proofErr w:type="spellStart"/>
-      <w:r>
-        <w:rPr>
-          <w:rFonts w:ascii="Roboto Medium" w:hAnsi="Roboto Medium" w:cs="Segoe UI Semibold"/>
-          <w:bCs/>
-        </w:rPr>
-        <w:t>PyCS</w:t>
-      </w:r>
-      <w:proofErr w:type="spellEnd"/>
-      <w:r>
-        <w:rPr>
-          <w:rFonts w:ascii="Roboto Medium" w:hAnsi="Roboto Medium" w:cs="Segoe UI Semibold"/>
-          <w:bCs/>
-        </w:rPr>
-        <w:t>: C# COMPILER</w:t>
-      </w:r>
-      <w:r>
-        <w:rPr>
-          <w:rFonts w:ascii="Roboto" w:hAnsi="Roboto" w:cs="Segoe UI Semibold"/>
-          <w:bCs/>
-        </w:rPr>
-        <w:t xml:space="preserve"> (COMPILER DESIGN)                                                                        </w:t>
-      </w:r>
-    </w:p>
-    <w:p>
-      <w:pPr>
-        <w:pStyle w:val="Default"/>
-        <w:jc w:val="both"/>
-        <w:rPr>
-          <w:rFonts w:ascii="Segoe UI Emoji" w:hAnsi="Segoe UI Emoji" w:cs="Segoe UI Emoji"/>
-          <w:sz w:val="22"/>
-          <w:szCs w:val="22"/>
-        </w:rPr>
-      </w:pPr>
-      <w:r>
-        <w:rPr>
-          <w:rFonts w:ascii="Segoe UI Emoji" w:hAnsi="Segoe UI Emoji" w:cs="Segoe UI Emoji"/>
-          <w:sz w:val="22"/>
-          <w:szCs w:val="22"/>
-        </w:rPr>
-        <w:t>I</w:t>
-      </w:r>
-      <w:r>
-        <w:rPr>
-          <w:rFonts w:ascii="Segoe UI Emoji" w:hAnsi="Segoe UI Emoji" w:cs="Segoe UI Emoji"/>
-          <w:sz w:val="22"/>
-          <w:szCs w:val="22"/>
-        </w:rPr>
-        <w:t>mplemented an end to end compiler for C# in Python, translating C</w:t>
-      </w:r>
-      <w:r>
-        <w:rPr>
-          <w:rFonts w:ascii="Segoe UI Emoji" w:hAnsi="Segoe UI Emoji" w:cs="Segoe UI Emoji"/>
-          <w:sz w:val="22"/>
-          <w:szCs w:val="22"/>
-        </w:rPr>
-        <w:t>#</w:t>
-      </w:r>
-      <w:r>
-        <w:rPr>
-          <w:rFonts w:ascii="Segoe UI Emoji" w:hAnsi="Segoe UI Emoji" w:cs="Segoe UI Emoji"/>
-          <w:sz w:val="22"/>
-          <w:szCs w:val="22"/>
-        </w:rPr>
-        <w:t xml:space="preserve"> programs into Intel x86 machine</w:t>
-      </w:r>
-      <w:r>
-        <w:rPr>
-          <w:rFonts w:ascii="Segoe UI Emoji" w:hAnsi="Segoe UI Emoji" w:cs="Segoe UI Emoji"/>
-          <w:sz w:val="22"/>
-          <w:szCs w:val="22"/>
-        </w:rPr>
-        <w:t xml:space="preserve"> </w:t>
-      </w:r>
-      <w:r>
-        <w:rPr>
-          <w:rFonts w:ascii="Segoe UI Emoji" w:hAnsi="Segoe UI Emoji" w:cs="Segoe UI Emoji"/>
-          <w:sz w:val="22"/>
-          <w:szCs w:val="22"/>
-        </w:rPr>
-        <w:t xml:space="preserve">instructions.  Handled selection statements, loops, </w:t>
-      </w:r>
-      <w:r>
-        <w:rPr>
-          <w:rFonts w:ascii="Segoe UI Emoji" w:hAnsi="Segoe UI Emoji" w:cs="Segoe UI Emoji"/>
-          <w:sz w:val="22"/>
-          <w:szCs w:val="22"/>
-        </w:rPr>
-        <w:t>methods</w:t>
-      </w:r>
-      <w:r>
-        <w:rPr>
-          <w:rFonts w:ascii="Segoe UI Emoji" w:hAnsi="Segoe UI Emoji" w:cs="Segoe UI Emoji"/>
-          <w:sz w:val="22"/>
-          <w:szCs w:val="22"/>
-        </w:rPr>
-        <w:t>, arrays, scopes and standard input/output</w:t>
-      </w:r>
-      <w:r>
-        <w:rPr>
-          <w:rFonts w:ascii="Segoe UI Emoji" w:hAnsi="Segoe UI Emoji" w:cs="Segoe UI Emoji"/>
-          <w:sz w:val="22"/>
-          <w:szCs w:val="22"/>
-        </w:rPr>
-        <w:t xml:space="preserve"> </w:t>
-      </w:r>
-    </w:p>
-    <w:p>
-      <w:pPr>
-        <w:pStyle w:val="Default"/>
-        <w:jc w:val="both"/>
+        <w:t xml:space="preserve"> (COMPUTER VISION)</w:t>
+      </w:r>
+      <w:r>
         <w:rPr>
           <w:rFonts w:ascii="Roboto" w:hAnsi="Roboto"/>
           <w:b/>
           <w:bCs/>
         </w:rPr>
-      </w:pPr>
-      <w:r>
-        <w:rPr>
-          <w:rFonts w:ascii="Roboto Medium" w:hAnsi="Roboto Medium" w:cs="Segoe UI Semibold"/>
-          <w:bCs/>
-        </w:rPr>
-        <w:t>CROWD BEHAVIOR ANALYSI</w:t>
-      </w:r>
-      <w:r>
-        <w:rPr>
-          <w:rFonts w:ascii="Roboto Medium" w:hAnsi="Roboto Medium" w:cs="Segoe UI Semibold"/>
-          <w:bCs/>
-        </w:rPr>
-        <w:t>S</w:t>
-      </w:r>
-      <w:r>
-        <w:rPr>
-          <w:rFonts w:ascii="Roboto" w:hAnsi="Roboto" w:cs="Segoe UI Semibold"/>
-          <w:bCs/>
-        </w:rPr>
-        <w:t xml:space="preserve"> (ARTIFICIAL INTELLIGENCE)</w:t>
-      </w:r>
-      <w:r>
+        <w:t xml:space="preserve">                                                            </w:t>
+      </w:r>
+    </w:p>
+    <w:p>
+      <w:pPr>
+        <w:pStyle w:val="Default"/>
+        <w:rPr>
+          <w:rFonts w:ascii="Segoe UI Emoji" w:hAnsi="Segoe UI Emoji" w:cs="Segoe UI Emoji"/>
+          <w:sz w:val="22"/>
+          <w:szCs w:val="22"/>
+        </w:rPr>
+      </w:pPr>
+      <w:r>
+        <w:rPr>
+          <w:rFonts w:ascii="Segoe UI Emoji" w:hAnsi="Segoe UI Emoji" w:cs="Segoe UI Emoji"/>
+          <w:sz w:val="22"/>
+          <w:szCs w:val="22"/>
+        </w:rPr>
+        <w:t xml:space="preserve">Implemented image completion </w:t>
+      </w:r>
+      <w:r>
+        <w:rPr>
+          <w:rFonts w:ascii="Segoe UI Emoji" w:hAnsi="Segoe UI Emoji" w:cs="Segoe UI Emoji"/>
+          <w:sz w:val="22"/>
+          <w:szCs w:val="22"/>
+        </w:rPr>
+        <w:t xml:space="preserve">by computing offset </w:t>
+      </w:r>
+      <w:r>
+        <w:rPr>
+          <w:rFonts w:ascii="Segoe UI Emoji" w:hAnsi="Segoe UI Emoji" w:cs="Segoe UI Emoji"/>
+          <w:sz w:val="22"/>
+          <w:szCs w:val="22"/>
+        </w:rPr>
+        <w:t>statistics</w:t>
+      </w:r>
+      <w:r>
+        <w:rPr>
+          <w:rFonts w:ascii="Segoe UI Emoji" w:hAnsi="Segoe UI Emoji" w:cs="Segoe UI Emoji"/>
+          <w:sz w:val="22"/>
+          <w:szCs w:val="22"/>
+        </w:rPr>
+        <w:t xml:space="preserve"> of similar patches</w:t>
+      </w:r>
+      <w:r>
+        <w:rPr>
+          <w:rFonts w:ascii="Segoe UI Emoji" w:hAnsi="Segoe UI Emoji" w:cs="Segoe UI Emoji"/>
+          <w:sz w:val="22"/>
+          <w:szCs w:val="22"/>
+        </w:rPr>
+        <w:t xml:space="preserve"> in input image</w:t>
+      </w:r>
+      <w:r>
+        <w:rPr>
+          <w:rFonts w:ascii="Segoe UI Emoji" w:hAnsi="Segoe UI Emoji" w:cs="Segoe UI Emoji"/>
+          <w:sz w:val="22"/>
+          <w:szCs w:val="22"/>
+        </w:rPr>
+        <w:t xml:space="preserve">, </w:t>
+      </w:r>
+      <w:r>
+        <w:rPr>
+          <w:rFonts w:ascii="Segoe UI Emoji" w:hAnsi="Segoe UI Emoji" w:cs="Segoe UI Emoji"/>
+          <w:sz w:val="22"/>
+          <w:szCs w:val="22"/>
+        </w:rPr>
+        <w:t>usi</w:t>
+      </w:r>
+      <w:r>
+        <w:rPr>
+          <w:rFonts w:ascii="Segoe UI Emoji" w:hAnsi="Segoe UI Emoji" w:cs="Segoe UI Emoji"/>
+          <w:sz w:val="22"/>
+          <w:szCs w:val="22"/>
+        </w:rPr>
+        <w:t>ng nearest neighbor fields</w:t>
+      </w:r>
+      <w:r>
+        <w:rPr>
+          <w:rFonts w:ascii="Segoe UI Emoji" w:hAnsi="Segoe UI Emoji" w:cs="Segoe UI Emoji"/>
+          <w:sz w:val="22"/>
+          <w:szCs w:val="22"/>
+        </w:rPr>
+        <w:t xml:space="preserve"> and</w:t>
+      </w:r>
+      <w:r>
+        <w:rPr>
+          <w:rFonts w:ascii="Segoe UI Emoji" w:hAnsi="Segoe UI Emoji" w:cs="Segoe UI Emoji"/>
+          <w:sz w:val="22"/>
+          <w:szCs w:val="22"/>
+        </w:rPr>
+        <w:t xml:space="preserve"> energy</w:t>
+      </w:r>
+      <w:r>
+        <w:rPr>
+          <w:rFonts w:ascii="Segoe UI Emoji" w:hAnsi="Segoe UI Emoji" w:cs="Segoe UI Emoji"/>
+          <w:sz w:val="22"/>
+          <w:szCs w:val="22"/>
+        </w:rPr>
+        <w:t xml:space="preserve"> optimization by graph cuts</w:t>
+      </w:r>
+      <w:r>
+        <w:rPr>
+          <w:rFonts w:ascii="Segoe UI Emoji" w:hAnsi="Segoe UI Emoji" w:cs="Segoe UI Emoji"/>
+          <w:sz w:val="22"/>
+          <w:szCs w:val="22"/>
+        </w:rPr>
+        <w:t xml:space="preserve">. </w:t>
+      </w:r>
+      <w:hyperlink r:id="rId7" w:history="1">
+        <w:r>
+          <w:rPr>
+            <w:rStyle w:val="Hyperlink"/>
+            <w:rFonts w:ascii="Segoe UI Emoji" w:hAnsi="Segoe UI Emoji" w:cs="Segoe UI Emoji"/>
+            <w:sz w:val="22"/>
+            <w:szCs w:val="22"/>
+            <w:u w:val="none"/>
+          </w:rPr>
+          <w:t>https://github.com/Pranshu258/Image_Completion</w:t>
+        </w:r>
+      </w:hyperlink>
+    </w:p>
+    <w:p>
+      <w:pPr>
+        <w:pStyle w:val="Default"/>
+        <w:spacing w:before="100"/>
+        <w:jc w:val="both"/>
         <w:rPr>
           <w:rFonts w:ascii="Roboto" w:hAnsi="Roboto"/>
           <w:b/>
           <w:bCs/>
         </w:rPr>
-        <w:t xml:space="preserve">            </w:t>
+      </w:pPr>
+      <w:r>
+        <w:rPr>
+          <w:rFonts w:ascii="Roboto Medium" w:hAnsi="Roboto Medium" w:cs="Segoe UI Semibold"/>
+          <w:bCs/>
+        </w:rPr>
+        <w:t>CROWD BEHAVIOR ANALYSI</w:t>
+      </w:r>
+      <w:r>
+        <w:rPr>
+          <w:rFonts w:ascii="Roboto Medium" w:hAnsi="Roboto Medium" w:cs="Segoe UI Semibold"/>
+          <w:bCs/>
+        </w:rPr>
+        <w:t>S</w:t>
+      </w:r>
+      <w:r>
+        <w:rPr>
+          <w:rFonts w:ascii="Roboto" w:hAnsi="Roboto" w:cs="Segoe UI Semibold"/>
+          <w:bCs/>
+        </w:rPr>
+        <w:t xml:space="preserve"> (ARTIFICIAL INTELLIGENCE)</w:t>
       </w:r>
       <w:r>
         <w:rPr>
@@ -1438,7 +1283,7 @@
           <w:b/>
           <w:bCs/>
         </w:rPr>
-        <w:t xml:space="preserve">           </w:t>
+        <w:t xml:space="preserve">            </w:t>
       </w:r>
       <w:r>
         <w:rPr>
@@ -1446,122 +1291,7 @@
           <w:b/>
           <w:bCs/>
         </w:rPr>
-        <w:t xml:space="preserve">                         </w:t>
-      </w:r>
-    </w:p>
-    <w:p>
-      <w:pPr>
-        <w:pStyle w:val="Default"/>
-        <w:jc w:val="both"/>
-        <w:rPr>
-          <w:rFonts w:ascii="Segoe UI Emoji" w:hAnsi="Segoe UI Emoji" w:cs="Segoe UI Emoji"/>
-          <w:sz w:val="22"/>
-          <w:szCs w:val="22"/>
-        </w:rPr>
-      </w:pPr>
-      <w:r>
-        <w:rPr>
-          <w:rFonts w:ascii="Segoe UI Emoji" w:hAnsi="Segoe UI Emoji" w:cs="Segoe UI Emoji"/>
-          <w:sz w:val="22"/>
-          <w:szCs w:val="22"/>
-        </w:rPr>
-        <w:t>Implemented a system that detect</w:t>
-      </w:r>
-      <w:r>
-        <w:rPr>
-          <w:rFonts w:ascii="Segoe UI Emoji" w:hAnsi="Segoe UI Emoji" w:cs="Segoe UI Emoji"/>
-          <w:sz w:val="22"/>
-          <w:szCs w:val="22"/>
-        </w:rPr>
-        <w:t>s</w:t>
-      </w:r>
-      <w:r>
-        <w:rPr>
-          <w:rFonts w:ascii="Segoe UI Emoji" w:hAnsi="Segoe UI Emoji" w:cs="Segoe UI Emoji"/>
-          <w:sz w:val="22"/>
-          <w:szCs w:val="22"/>
-        </w:rPr>
-        <w:t xml:space="preserve"> abnormal activity in a crowd </w:t>
-      </w:r>
-      <w:r>
-        <w:rPr>
-          <w:rFonts w:ascii="Segoe UI Emoji" w:hAnsi="Segoe UI Emoji" w:cs="Segoe UI Emoji"/>
-          <w:sz w:val="22"/>
-          <w:szCs w:val="22"/>
-        </w:rPr>
-        <w:t>with data from</w:t>
-      </w:r>
-      <w:r>
-        <w:rPr>
-          <w:rFonts w:ascii="Segoe UI Emoji" w:hAnsi="Segoe UI Emoji" w:cs="Segoe UI Emoji"/>
-          <w:sz w:val="22"/>
-          <w:szCs w:val="22"/>
-        </w:rPr>
-        <w:t xml:space="preserve"> </w:t>
-      </w:r>
-      <w:r>
-        <w:rPr>
-          <w:rFonts w:ascii="Segoe UI Emoji" w:hAnsi="Segoe UI Emoji" w:cs="Segoe UI Emoji"/>
-          <w:sz w:val="22"/>
-          <w:szCs w:val="22"/>
-        </w:rPr>
-        <w:t xml:space="preserve">the </w:t>
-      </w:r>
-      <w:r>
-        <w:rPr>
-          <w:rFonts w:ascii="Segoe UI Emoji" w:hAnsi="Segoe UI Emoji" w:cs="Segoe UI Emoji"/>
-          <w:sz w:val="22"/>
-          <w:szCs w:val="22"/>
-        </w:rPr>
-        <w:t xml:space="preserve">movements </w:t>
-      </w:r>
-      <w:r>
-        <w:rPr>
-          <w:rFonts w:ascii="Segoe UI Emoji" w:hAnsi="Segoe UI Emoji" w:cs="Segoe UI Emoji"/>
-          <w:sz w:val="22"/>
-          <w:szCs w:val="22"/>
-        </w:rPr>
-        <w:t xml:space="preserve">of </w:t>
-      </w:r>
-      <w:r>
-        <w:rPr>
-          <w:rFonts w:ascii="Segoe UI Emoji" w:hAnsi="Segoe UI Emoji" w:cs="Segoe UI Emoji"/>
-          <w:sz w:val="22"/>
-          <w:szCs w:val="22"/>
-        </w:rPr>
-        <w:t>individuals</w:t>
-      </w:r>
-      <w:r>
-        <w:rPr>
-          <w:rFonts w:ascii="Segoe UI Emoji" w:hAnsi="Segoe UI Emoji" w:cs="Segoe UI Emoji"/>
-          <w:sz w:val="22"/>
-          <w:szCs w:val="22"/>
-        </w:rPr>
-        <w:t>.</w:t>
-      </w:r>
-    </w:p>
-    <w:p>
-      <w:pPr>
-        <w:pStyle w:val="Default"/>
-        <w:jc w:val="both"/>
-        <w:rPr>
-          <w:b/>
-          <w:bCs/>
-        </w:rPr>
-      </w:pPr>
-      <w:r>
-        <w:rPr>
-          <w:rFonts w:ascii="Roboto Medium" w:hAnsi="Roboto Medium" w:cs="Segoe UI Semibold"/>
-          <w:bCs/>
-        </w:rPr>
-        <w:t>CONTENT AWARE IMAGE COMPLETION</w:t>
-      </w:r>
-      <w:r>
-        <w:rPr>
-          <w:rFonts w:ascii="Roboto" w:hAnsi="Roboto" w:cs="Segoe UI Semibold"/>
-          <w:bCs/>
-        </w:rPr>
-        <w:t xml:space="preserve"> (COMPUTER VISION)</w:t>
+        <w:t xml:space="preserve">           </w:t>
       </w:r>
       <w:r>
         <w:rPr>
@@ -1569,7 +1299,7 @@
           <w:b/>
           <w:bCs/>
         </w:rPr>
-        <w:t xml:space="preserve">                                                            </w:t>
+        <w:t xml:space="preserve">                         </w:t>
       </w:r>
     </w:p>
     <w:p>
@@ -1577,26 +1307,27 @@
         <w:pStyle w:val="Default"/>
         <w:jc w:val="both"/>
         <w:rPr>
-          <w:rFonts w:ascii="Segoe UI Emoji" w:hAnsi="Segoe UI Emoji" w:cs="Segoe UI Emoji"/>
-          <w:sz w:val="22"/>
-          <w:szCs w:val="22"/>
-        </w:rPr>
-      </w:pPr>
-      <w:r>
-        <w:rPr>
-          <w:rFonts w:ascii="Segoe UI Emoji" w:hAnsi="Segoe UI Emoji" w:cs="Segoe UI Emoji"/>
-          <w:sz w:val="22"/>
-          <w:szCs w:val="22"/>
-        </w:rPr>
-        <w:t>Implemented</w:t>
-      </w:r>
-      <w:r>
-        <w:rPr>
-          <w:rFonts w:ascii="Segoe UI Emoji" w:hAnsi="Segoe UI Emoji" w:cs="Segoe UI Emoji"/>
-          <w:sz w:val="22"/>
-          <w:szCs w:val="22"/>
-        </w:rPr>
-        <w:t xml:space="preserve"> content</w:t>
+          <w:rStyle w:val="Hyperlink"/>
+          <w:rFonts w:ascii="Segoe UI Emoji" w:hAnsi="Segoe UI Emoji" w:cs="Segoe UI Emoji"/>
+          <w:sz w:val="22"/>
+          <w:szCs w:val="22"/>
+        </w:rPr>
+      </w:pPr>
+      <w:r>
+        <w:rPr>
+          <w:rFonts w:ascii="Segoe UI Emoji" w:hAnsi="Segoe UI Emoji" w:cs="Segoe UI Emoji"/>
+          <w:sz w:val="22"/>
+          <w:szCs w:val="22"/>
+        </w:rPr>
+        <w:t>Implemented a system that detect</w:t>
+      </w:r>
+      <w:r>
+        <w:rPr>
+          <w:rFonts w:ascii="Segoe UI Emoji" w:hAnsi="Segoe UI Emoji" w:cs="Segoe UI Emoji"/>
+          <w:sz w:val="22"/>
+          <w:szCs w:val="22"/>
+        </w:rPr>
+        <w:t>s abnormal activity</w:t>
       </w:r>
       <w:r>
         <w:rPr>
@@ -1612,39 +1343,63 @@
           <w:sz w:val="22"/>
           <w:szCs w:val="22"/>
         </w:rPr>
-        <w:t>aware</w:t>
-      </w:r>
-      <w:r>
-        <w:rPr>
-          <w:rFonts w:ascii="Segoe UI Emoji" w:hAnsi="Segoe UI Emoji" w:cs="Segoe UI Emoji"/>
-          <w:sz w:val="22"/>
-          <w:szCs w:val="22"/>
-        </w:rPr>
-        <w:t xml:space="preserve"> image completion </w:t>
-      </w:r>
-      <w:r>
-        <w:rPr>
-          <w:rFonts w:ascii="Segoe UI Emoji" w:hAnsi="Segoe UI Emoji" w:cs="Segoe UI Emoji"/>
-          <w:sz w:val="22"/>
-          <w:szCs w:val="22"/>
-        </w:rPr>
-        <w:t>by computing</w:t>
-      </w:r>
-      <w:r>
-        <w:rPr>
-          <w:rFonts w:ascii="Segoe UI Emoji" w:hAnsi="Segoe UI Emoji" w:cs="Segoe UI Emoji"/>
-          <w:sz w:val="22"/>
-          <w:szCs w:val="22"/>
-        </w:rPr>
-        <w:t xml:space="preserve"> offset </w:t>
-      </w:r>
-      <w:r>
-        <w:rPr>
-          <w:rFonts w:ascii="Segoe UI Emoji" w:hAnsi="Segoe UI Emoji" w:cs="Segoe UI Emoji"/>
-          <w:sz w:val="22"/>
-          <w:szCs w:val="22"/>
-        </w:rPr>
-        <w:t>statistics</w:t>
+        <w:t>from</w:t>
+      </w:r>
+      <w:r>
+        <w:rPr>
+          <w:rFonts w:ascii="Segoe UI Emoji" w:hAnsi="Segoe UI Emoji" w:cs="Segoe UI Emoji"/>
+          <w:sz w:val="22"/>
+          <w:szCs w:val="22"/>
+        </w:rPr>
+        <w:t xml:space="preserve"> th</w:t>
+      </w:r>
+      <w:r>
+        <w:rPr>
+          <w:rFonts w:ascii="Segoe UI Emoji" w:hAnsi="Segoe UI Emoji" w:cs="Segoe UI Emoji"/>
+          <w:sz w:val="22"/>
+          <w:szCs w:val="22"/>
+        </w:rPr>
+        <w:t>e individual</w:t>
+      </w:r>
+      <w:r>
+        <w:rPr>
+          <w:rFonts w:ascii="Segoe UI Emoji" w:hAnsi="Segoe UI Emoji" w:cs="Segoe UI Emoji"/>
+          <w:sz w:val="22"/>
+          <w:szCs w:val="22"/>
+        </w:rPr>
+        <w:t xml:space="preserve"> trajectories </w:t>
+      </w:r>
+      <w:r>
+        <w:rPr>
+          <w:rFonts w:ascii="Segoe UI Emoji" w:hAnsi="Segoe UI Emoji" w:cs="Segoe UI Emoji"/>
+          <w:sz w:val="22"/>
+          <w:szCs w:val="22"/>
+        </w:rPr>
+        <w:t>in</w:t>
+      </w:r>
+      <w:r>
+        <w:rPr>
+          <w:rFonts w:ascii="Segoe UI Emoji" w:hAnsi="Segoe UI Emoji" w:cs="Segoe UI Emoji"/>
+          <w:sz w:val="22"/>
+          <w:szCs w:val="22"/>
+        </w:rPr>
+        <w:t xml:space="preserve"> crowd movement data</w:t>
+      </w:r>
+      <w:r>
+        <w:rPr>
+          <w:rFonts w:ascii="Segoe UI Emoji" w:hAnsi="Segoe UI Emoji" w:cs="Segoe UI Emoji"/>
+          <w:sz w:val="22"/>
+          <w:szCs w:val="22"/>
+        </w:rPr>
+        <w:t>,</w:t>
+      </w:r>
+      <w:r>
+        <w:rPr>
+          <w:rFonts w:ascii="Segoe UI Emoji" w:hAnsi="Segoe UI Emoji" w:cs="Segoe UI Emoji"/>
+          <w:sz w:val="22"/>
+          <w:szCs w:val="22"/>
+        </w:rPr>
+        <w:t xml:space="preserve"> thus,</w:t>
       </w:r>
       <w:r>
         <w:rPr>
@@ -1660,23 +1415,23 @@
           <w:sz w:val="22"/>
           <w:szCs w:val="22"/>
         </w:rPr>
-        <w:t xml:space="preserve">of </w:t>
-      </w:r>
-      <w:r>
-        <w:rPr>
-          <w:rFonts w:ascii="Segoe UI Emoji" w:hAnsi="Segoe UI Emoji" w:cs="Segoe UI Emoji"/>
-          <w:sz w:val="22"/>
-          <w:szCs w:val="22"/>
-        </w:rPr>
-        <w:t>similar patches</w:t>
-      </w:r>
-      <w:r>
-        <w:rPr>
-          <w:rFonts w:ascii="Segoe UI Emoji" w:hAnsi="Segoe UI Emoji" w:cs="Segoe UI Emoji"/>
-          <w:sz w:val="22"/>
-          <w:szCs w:val="22"/>
-        </w:rPr>
-        <w:t xml:space="preserve"> in input image</w:t>
+        <w:t>empowering</w:t>
+      </w:r>
+      <w:r>
+        <w:rPr>
+          <w:rFonts w:ascii="Segoe UI Emoji" w:hAnsi="Segoe UI Emoji" w:cs="Segoe UI Emoji"/>
+          <w:sz w:val="22"/>
+          <w:szCs w:val="22"/>
+        </w:rPr>
+        <w:t xml:space="preserve"> public safety</w:t>
+      </w:r>
+      <w:r>
+        <w:rPr>
+          <w:rFonts w:ascii="Segoe UI Emoji" w:hAnsi="Segoe UI Emoji" w:cs="Segoe UI Emoji"/>
+          <w:sz w:val="22"/>
+          <w:szCs w:val="22"/>
+        </w:rPr>
+        <w:t xml:space="preserve"> systems</w:t>
       </w:r>
       <w:r>
         <w:rPr>
@@ -1686,10 +1441,31 @@
         </w:rPr>
         <w:t>.</w:t>
       </w:r>
+      <w:r>
+        <w:rPr>
+          <w:rFonts w:ascii="Segoe UI Emoji" w:hAnsi="Segoe UI Emoji" w:cs="Segoe UI Emoji"/>
+          <w:sz w:val="22"/>
+          <w:szCs w:val="22"/>
+        </w:rPr>
+        <w:t xml:space="preserve"> </w:t>
+      </w:r>
+      <w:hyperlink r:id="rId8" w:history="1">
+        <w:r>
+          <w:rPr>
+            <w:rStyle w:val="Hyperlink"/>
+            <w:rFonts w:ascii="Segoe UI Emoji" w:hAnsi="Segoe UI Emoji" w:cs="Segoe UI Emoji"/>
+            <w:sz w:val="22"/>
+            <w:szCs w:val="22"/>
+            <w:u w:val="none"/>
+          </w:rPr>
+          <w:t>https://github.com/Pranshu258/Crowd_Behavior_Analysis</w:t>
+        </w:r>
+      </w:hyperlink>
     </w:p>
     <w:p>
       <w:pPr>
         <w:pStyle w:val="Default"/>
+        <w:spacing w:before="100"/>
         <w:jc w:val="both"/>
         <w:rPr>
           <w:rFonts w:ascii="Roboto" w:hAnsi="Roboto" w:cs="Segoe UI Semibold"/>
@@ -1701,21 +1477,124 @@
           <w:rFonts w:ascii="Roboto Medium" w:hAnsi="Roboto Medium" w:cs="Segoe UI Semibold"/>
           <w:bCs/>
         </w:rPr>
-        <w:t xml:space="preserve">SKYLINES FOR </w:t>
-      </w:r>
+        <w:t xml:space="preserve">ALGORITHMS INSPIRED BY NATURE </w:t>
+      </w:r>
+      <w:r>
+        <w:rPr>
+          <w:rFonts w:ascii="Roboto" w:hAnsi="Roboto" w:cs="Segoe UI Semibold"/>
+          <w:bCs/>
+        </w:rPr>
+        <w:t>(</w:t>
+      </w:r>
+      <w:r>
+        <w:rPr>
+          <w:rFonts w:ascii="Roboto" w:hAnsi="Roboto" w:cs="Segoe UI Semibold"/>
+          <w:bCs/>
+        </w:rPr>
+        <w:t>N</w:t>
+      </w:r>
+      <w:r>
+        <w:rPr>
+          <w:rFonts w:ascii="Roboto" w:hAnsi="Roboto" w:cs="Segoe UI Semibold"/>
+          <w:bCs/>
+        </w:rPr>
+        <w:t>EURAL &amp;</w:t>
+      </w:r>
+      <w:r>
+        <w:rPr>
+          <w:rFonts w:ascii="Roboto" w:hAnsi="Roboto" w:cs="Segoe UI Semibold"/>
+          <w:bCs/>
+        </w:rPr>
+        <w:t xml:space="preserve"> E</w:t>
+      </w:r>
+      <w:r>
+        <w:rPr>
+          <w:rFonts w:ascii="Roboto" w:hAnsi="Roboto" w:cs="Segoe UI Semibold"/>
+          <w:bCs/>
+        </w:rPr>
+        <w:t>VOLUTIONARY COMPUTING</w:t>
+      </w:r>
+      <w:r>
+        <w:rPr>
+          <w:rFonts w:ascii="Roboto" w:hAnsi="Roboto" w:cs="Segoe UI Semibold"/>
+          <w:bCs/>
+        </w:rPr>
+        <w:t>)</w:t>
+      </w:r>
+    </w:p>
+    <w:p>
+      <w:pPr>
+        <w:pStyle w:val="NoSpacing"/>
+        <w:jc w:val="both"/>
+      </w:pPr>
+      <w:r>
+        <w:t>Nature is known to be the best optimizer. We can build algorit</w:t>
+      </w:r>
+      <w:r>
+        <w:t>hms that are inspired by nature</w:t>
+      </w:r>
+      <w:r>
+        <w:t xml:space="preserve"> and use them to solve critical </w:t>
+      </w:r>
+      <w:r>
+        <w:t>real-world</w:t>
+      </w:r>
+      <w:r>
+        <w:t xml:space="preserve"> problems. Explo</w:t>
+      </w:r>
+      <w:r>
+        <w:t>red &amp; reviewed such algorithms.</w:t>
+      </w:r>
+      <w:r>
+        <w:t xml:space="preserve"> </w:t>
+      </w:r>
+      <w:hyperlink r:id="rId9" w:history="1">
+        <w:r>
+          <w:rPr>
+            <w:rStyle w:val="Hyperlink"/>
+            <w:u w:val="none"/>
+          </w:rPr>
+          <w:t>https://arxiv.org/abs/1903.01893</w:t>
+        </w:r>
+      </w:hyperlink>
+    </w:p>
+    <w:p>
+      <w:pPr>
+        <w:pStyle w:val="Default"/>
+        <w:spacing w:before="100"/>
+        <w:jc w:val="both"/>
+        <w:rPr>
+          <w:rFonts w:ascii="Roboto" w:hAnsi="Roboto" w:cs="Segoe UI Semibold"/>
+          <w:bCs/>
+        </w:rPr>
+      </w:pPr>
       <w:r>
         <w:rPr>
           <w:rFonts w:ascii="Roboto Medium" w:hAnsi="Roboto Medium" w:cs="Segoe UI Semibold"/>
           <w:bCs/>
         </w:rPr>
-        <w:t>MULTICRITERIA DATA ANALYSIS</w:t>
+        <w:t>SKYLINES FOR MULTICRITERIA DATA ANALYSIS</w:t>
       </w:r>
       <w:r>
         <w:rPr>
           <w:rFonts w:ascii="Roboto" w:hAnsi="Roboto" w:cs="Segoe UI Semibold"/>
           <w:bCs/>
         </w:rPr>
-        <w:t xml:space="preserve"> (DATABASE QUERIES)</w:t>
+        <w:t xml:space="preserve"> (</w:t>
+      </w:r>
+      <w:r>
+        <w:rPr>
+          <w:rFonts w:ascii="Roboto" w:hAnsi="Roboto" w:cs="Segoe UI Semibold"/>
+          <w:bCs/>
+        </w:rPr>
+        <w:t>DATABASE QUERIES</w:t>
+      </w:r>
+      <w:r>
+        <w:rPr>
+          <w:rFonts w:ascii="Roboto" w:hAnsi="Roboto" w:cs="Segoe UI Semibold"/>
+          <w:bCs/>
+        </w:rPr>
+        <w:t>)</w:t>
       </w:r>
     </w:p>
     <w:p>
@@ -1734,15 +1613,95 @@
           <w:sz w:val="22"/>
           <w:szCs w:val="22"/>
         </w:rPr>
-        <w:t>Designed and implemented an algorithm to extract diverse and representative skyline</w:t>
-      </w:r>
-      <w:r>
-        <w:rPr>
-          <w:rFonts w:ascii="Segoe UI Emoji" w:hAnsi="Segoe UI Emoji" w:cs="Segoe UI Emoji"/>
-          <w:sz w:val="22"/>
-          <w:szCs w:val="22"/>
-        </w:rPr>
-        <w:t>s</w:t>
+        <w:t>Skylin</w:t>
+      </w:r>
+      <w:r>
+        <w:rPr>
+          <w:rFonts w:ascii="Segoe UI Emoji" w:hAnsi="Segoe UI Emoji" w:cs="Segoe UI Emoji"/>
+          <w:sz w:val="22"/>
+          <w:szCs w:val="22"/>
+        </w:rPr>
+        <w:t>es queries are used in</w:t>
+      </w:r>
+      <w:r>
+        <w:rPr>
+          <w:rFonts w:ascii="Segoe UI Emoji" w:hAnsi="Segoe UI Emoji" w:cs="Segoe UI Emoji"/>
+          <w:sz w:val="22"/>
+          <w:szCs w:val="22"/>
+        </w:rPr>
+        <w:t xml:space="preserve"> hotel booking systems where the user wants to choose an option which is not worse than any other</w:t>
+      </w:r>
+      <w:r>
+        <w:rPr>
+          <w:rFonts w:ascii="Segoe UI Emoji" w:hAnsi="Segoe UI Emoji" w:cs="Segoe UI Emoji"/>
+          <w:sz w:val="22"/>
+          <w:szCs w:val="22"/>
+        </w:rPr>
+        <w:t>,</w:t>
+      </w:r>
+      <w:r>
+        <w:rPr>
+          <w:rFonts w:ascii="Segoe UI Emoji" w:hAnsi="Segoe UI Emoji" w:cs="Segoe UI Emoji"/>
+          <w:sz w:val="22"/>
+          <w:szCs w:val="22"/>
+        </w:rPr>
+        <w:t xml:space="preserve"> based on multiple criterions. </w:t>
+      </w:r>
+      <w:r>
+        <w:rPr>
+          <w:rFonts w:ascii="Segoe UI Emoji" w:hAnsi="Segoe UI Emoji" w:cs="Segoe UI Emoji"/>
+          <w:sz w:val="22"/>
+          <w:szCs w:val="22"/>
+        </w:rPr>
+        <w:t>Designed and implemented an algorithm to</w:t>
+      </w:r>
+      <w:r>
+        <w:rPr>
+          <w:rFonts w:ascii="Segoe UI Emoji" w:hAnsi="Segoe UI Emoji" w:cs="Segoe UI Emoji"/>
+          <w:sz w:val="22"/>
+          <w:szCs w:val="22"/>
+        </w:rPr>
+        <w:t xml:space="preserve"> extract</w:t>
+      </w:r>
+      <w:r>
+        <w:rPr>
+          <w:rFonts w:ascii="Segoe UI Emoji" w:hAnsi="Segoe UI Emoji" w:cs="Segoe UI Emoji"/>
+          <w:sz w:val="22"/>
+          <w:szCs w:val="22"/>
+        </w:rPr>
+        <w:t xml:space="preserve"> representative skyline</w:t>
+      </w:r>
+      <w:r>
+        <w:rPr>
+          <w:rFonts w:ascii="Segoe UI Emoji" w:hAnsi="Segoe UI Emoji" w:cs="Segoe UI Emoji"/>
+          <w:sz w:val="22"/>
+          <w:szCs w:val="22"/>
+        </w:rPr>
+        <w:t xml:space="preserve">s </w:t>
+      </w:r>
+      <w:r>
+        <w:rPr>
+          <w:rFonts w:ascii="Segoe UI Emoji" w:hAnsi="Segoe UI Emoji" w:cs="Segoe UI Emoji"/>
+          <w:sz w:val="22"/>
+          <w:szCs w:val="22"/>
+        </w:rPr>
+        <w:t>from</w:t>
+      </w:r>
+      <w:r>
+        <w:rPr>
+          <w:rFonts w:ascii="Segoe UI Emoji" w:hAnsi="Segoe UI Emoji" w:cs="Segoe UI Emoji"/>
+          <w:sz w:val="22"/>
+          <w:szCs w:val="22"/>
+        </w:rPr>
+        <w:t xml:space="preserve"> noisy</w:t>
+      </w:r>
+      <w:r>
+        <w:rPr>
+          <w:rFonts w:ascii="Segoe UI Emoji" w:hAnsi="Segoe UI Emoji" w:cs="Segoe UI Emoji"/>
+          <w:sz w:val="22"/>
+          <w:szCs w:val="22"/>
+        </w:rPr>
+        <w:t xml:space="preserve"> data.</w:t>
       </w:r>
       <w:r>
         <w:rPr>
@@ -1752,69 +1711,18 @@
         </w:rPr>
         <w:t xml:space="preserve"> </w:t>
       </w:r>
-      <w:r>
-        <w:rPr>
-          <w:rFonts w:ascii="Segoe UI Emoji" w:hAnsi="Segoe UI Emoji" w:cs="Segoe UI Emoji"/>
-          <w:sz w:val="22"/>
-          <w:szCs w:val="22"/>
-        </w:rPr>
-        <w:t>with high confidence from multicriteria data in which absolute comparison between items is impossible due to noise.</w:t>
-      </w:r>
-    </w:p>
-    <w:p>
-      <w:pPr>
-        <w:pStyle w:val="Default"/>
-        <w:jc w:val="both"/>
-        <w:rPr>
-          <w:rFonts w:ascii="Roboto" w:hAnsi="Roboto" w:cs="Segoe UI Semibold"/>
-          <w:bCs/>
-        </w:rPr>
-      </w:pPr>
-      <w:r>
-        <w:rPr>
-          <w:rFonts w:ascii="Roboto Medium" w:hAnsi="Roboto Medium" w:cs="Segoe UI Semibold"/>
-          <w:bCs/>
-        </w:rPr>
-        <w:t>TELEMETRY AND ANALYTICS</w:t>
-      </w:r>
-      <w:r>
-        <w:rPr>
-          <w:rFonts w:ascii="Roboto" w:hAnsi="Roboto" w:cs="Segoe UI Semibold"/>
-          <w:bCs/>
-        </w:rPr>
-        <w:t xml:space="preserve"> (SOFTWARE ENGINEERING)</w:t>
-      </w:r>
-    </w:p>
-    <w:p>
-      <w:pPr>
-        <w:pStyle w:val="Default"/>
-        <w:jc w:val="both"/>
-        <w:rPr>
-          <w:sz w:val="22"/>
-          <w:szCs w:val="22"/>
-        </w:rPr>
-      </w:pPr>
-      <w:r>
-        <w:rPr>
-          <w:sz w:val="22"/>
-          <w:szCs w:val="22"/>
-        </w:rPr>
-        <w:t>Implemented a service that can be plugged in to web apps to visualize the live usage and demographic</w:t>
-      </w:r>
-      <w:r>
-        <w:rPr>
-          <w:sz w:val="22"/>
-          <w:szCs w:val="22"/>
-        </w:rPr>
-        <w:t xml:space="preserve"> </w:t>
-      </w:r>
-      <w:r>
-        <w:rPr>
-          <w:sz w:val="22"/>
-          <w:szCs w:val="22"/>
-        </w:rPr>
-        <w:t>data, enabling developers to take informed decisions about product marketing and lifecycle.</w:t>
-      </w:r>
+      <w:hyperlink r:id="rId10" w:history="1">
+        <w:r>
+          <w:rPr>
+            <w:rStyle w:val="Hyperlink"/>
+            <w:rFonts w:ascii="Segoe UI Emoji" w:hAnsi="Segoe UI Emoji" w:cs="Segoe UI Emoji"/>
+            <w:sz w:val="22"/>
+            <w:szCs w:val="22"/>
+            <w:u w:val="none"/>
+          </w:rPr>
+          <w:t>https://github.com/Pranshu258/RSNC/</w:t>
+        </w:r>
+      </w:hyperlink>
     </w:p>
     <w:p>
       <w:pPr>
@@ -1833,73 +1741,11 @@
       <w:r>
         <w:rPr>
           <w:rFonts w:ascii="Roboto Light" w:eastAsia="Times New Roman" w:hAnsi="Roboto Light" w:cs="Mangal"/>
-          <w:noProof/>
           <w:color w:val="262626"/>
           <w:sz w:val="32"/>
           <w:szCs w:val="32"/>
         </w:rPr>
-        <mc:AlternateContent>
-          <mc:Choice Requires="wps">
-            <w:drawing>
-              <wp:anchor distT="0" distB="0" distL="114300" distR="114300" simplePos="0" relativeHeight="251661312" behindDoc="0" locked="0" layoutInCell="1" allowOverlap="1" wp14:anchorId="7DD43976" wp14:editId="4E48ED38">
-                <wp:simplePos x="0" y="0"/>
-                <wp:positionH relativeFrom="margin">
-                  <wp:align>right</wp:align>
-                </wp:positionH>
-                <wp:positionV relativeFrom="paragraph">
-                  <wp:posOffset>291465</wp:posOffset>
-                </wp:positionV>
-                <wp:extent cx="5028656" cy="0"/>
-                <wp:effectExtent l="0" t="0" r="0" b="0"/>
-                <wp:wrapNone/>
-                <wp:docPr id="4" name="Straight Connector 4"/>
-                <wp:cNvGraphicFramePr/>
-                <a:graphic xmlns:a="http://schemas.openxmlformats.org/drawingml/2006/main">
-                  <a:graphicData uri="http://schemas.microsoft.com/office/word/2010/wordprocessingShape">
-                    <wps:wsp>
-                      <wps:cNvCnPr/>
-                      <wps:spPr>
-                        <a:xfrm>
-                          <a:off x="0" y="0"/>
-                          <a:ext cx="5028656" cy="0"/>
-                        </a:xfrm>
-                        <a:prstGeom prst="line">
-                          <a:avLst/>
-                        </a:prstGeom>
-                      </wps:spPr>
-                      <wps:style>
-                        <a:lnRef idx="1">
-                          <a:schemeClr val="dk1"/>
-                        </a:lnRef>
-                        <a:fillRef idx="0">
-                          <a:schemeClr val="dk1"/>
-                        </a:fillRef>
-                        <a:effectRef idx="0">
-                          <a:schemeClr val="dk1"/>
-                        </a:effectRef>
-                        <a:fontRef idx="minor">
-                          <a:schemeClr val="tx1"/>
-                        </a:fontRef>
-                      </wps:style>
-                      <wps:bodyPr/>
-                    </wps:wsp>
-                  </a:graphicData>
-                </a:graphic>
-                <wp14:sizeRelH relativeFrom="margin">
-                  <wp14:pctWidth>0</wp14:pctWidth>
-                </wp14:sizeRelH>
-              </wp:anchor>
-            </w:drawing>
-          </mc:Choice>
-          <mc:Fallback>
-            <w:pict>
-              <v:line w14:anchorId="3493DB97" id="Straight Connector 4" o:spid="_x0000_s1026" style="position:absolute;z-index:251661312;visibility:visible;mso-wrap-style:square;mso-width-percent:0;mso-wrap-distance-left:9pt;mso-wrap-distance-top:0;mso-wrap-distance-right:9pt;mso-wrap-distance-bottom:0;mso-position-horizontal:right;mso-position-horizontal-relative:margin;mso-position-vertical:absolute;mso-position-vertical-relative:text;mso-width-percent:0;mso-width-relative:margin" from="344.75pt,22.95pt" to="740.7pt,22.95pt" o:gfxdata="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" strokecolor="black [3200]" strokeweight=".5pt">
-                <v:stroke joinstyle="miter"/>
-                <w10:wrap anchorx="margin"/>
-              </v:line>
-            </w:pict>
-          </mc:Fallback>
-        </mc:AlternateContent>
+        <w:t>RELEVANT COURSES</w:t>
       </w:r>
       <w:r>
         <w:rPr>
@@ -1908,7 +1754,180 @@
           <w:sz w:val="32"/>
           <w:szCs w:val="32"/>
         </w:rPr>
+        <w:t xml:space="preserve"> _________________________________________________</w:t>
+      </w:r>
+      <w:r>
+        <w:rPr>
+          <w:rFonts w:ascii="Roboto Light" w:eastAsia="Times New Roman" w:hAnsi="Roboto Light" w:cs="Mangal"/>
+          <w:color w:val="262626"/>
+          <w:sz w:val="32"/>
+          <w:szCs w:val="32"/>
+        </w:rPr>
+        <w:t xml:space="preserve"> </w:t>
+      </w:r>
+      <w:r>
+        <w:rPr>
+          <w:rFonts w:ascii="Roboto Light" w:eastAsia="Times New Roman" w:hAnsi="Roboto Light" w:cs="Mangal"/>
+          <w:b/>
+          <w:bCs/>
+          <w:i/>
+          <w:iCs/>
+          <w:color w:val="262626"/>
+          <w:sz w:val="20"/>
+          <w:szCs w:val="20"/>
+        </w:rPr>
+        <w:t>*ongoing</w:t>
+      </w:r>
+    </w:p>
+    <w:tbl>
+      <w:tblPr>
+        <w:tblStyle w:val="TableGrid"/>
+        <w:tblW w:w="0" w:type="auto"/>
+        <w:tblInd w:w="-90" w:type="dxa"/>
+        <w:tblBorders>
+          <w:top w:val="none" w:sz="0" w:space="0" w:color="auto"/>
+          <w:left w:val="none" w:sz="0" w:space="0" w:color="auto"/>
+          <w:bottom w:val="none" w:sz="0" w:space="0" w:color="auto"/>
+          <w:right w:val="none" w:sz="0" w:space="0" w:color="auto"/>
+          <w:insideH w:val="none" w:sz="0" w:space="0" w:color="auto"/>
+          <w:insideV w:val="none" w:sz="0" w:space="0" w:color="auto"/>
+        </w:tblBorders>
+        <w:tblLook w:val="04A0" w:firstRow="1" w:lastRow="0" w:firstColumn="1" w:lastColumn="0" w:noHBand="0" w:noVBand="1"/>
+      </w:tblPr>
+      <w:tblGrid>
+        <w:gridCol w:w="3671"/>
+        <w:gridCol w:w="3581"/>
+        <w:gridCol w:w="3582"/>
+      </w:tblGrid>
+      <w:tr>
+        <w:tc>
+          <w:tcPr>
+            <w:tcW w:w="3671" w:type="dxa"/>
+          </w:tcPr>
+          <w:p>
+            <w:pPr>
+              <w:pStyle w:val="NoSpacing"/>
+              <w:jc w:val="both"/>
+            </w:pPr>
+            <w:r>
+              <w:t>Machine Learning</w:t>
+            </w:r>
+            <w:r>
+              <w:t>*</w:t>
+            </w:r>
+          </w:p>
+        </w:tc>
+        <w:tc>
+          <w:tcPr>
+            <w:tcW w:w="3581" w:type="dxa"/>
+          </w:tcPr>
+          <w:p>
+            <w:pPr>
+              <w:pStyle w:val="NoSpacing"/>
+              <w:jc w:val="both"/>
+            </w:pPr>
+            <w:r>
+              <w:t>Computer Graphics</w:t>
+            </w:r>
+            <w:r>
+              <w:t>*</w:t>
+            </w:r>
+          </w:p>
+        </w:tc>
+        <w:tc>
+          <w:tcPr>
+            <w:tcW w:w="3582" w:type="dxa"/>
+          </w:tcPr>
+          <w:p>
+            <w:pPr>
+              <w:pStyle w:val="NoSpacing"/>
+              <w:jc w:val="both"/>
+            </w:pPr>
+            <w:r>
+              <w:t>Reinforcement Learning</w:t>
+            </w:r>
+          </w:p>
+        </w:tc>
+      </w:tr>
+      <w:tr>
+        <w:tc>
+          <w:tcPr>
+            <w:tcW w:w="3671" w:type="dxa"/>
+          </w:tcPr>
+          <w:p>
+            <w:pPr>
+              <w:pStyle w:val="NoSpacing"/>
+              <w:jc w:val="both"/>
+            </w:pPr>
+            <w:r>
+              <w:t>Deep Learning</w:t>
+            </w:r>
+            <w:r>
+              <w:t>*</w:t>
+            </w:r>
+          </w:p>
+        </w:tc>
+        <w:tc>
+          <w:tcPr>
+            <w:tcW w:w="3581" w:type="dxa"/>
+          </w:tcPr>
+          <w:p>
+            <w:pPr>
+              <w:pStyle w:val="NoSpacing"/>
+              <w:jc w:val="both"/>
+            </w:pPr>
+            <w:r>
+              <w:t>Computational Photography</w:t>
+            </w:r>
+          </w:p>
+        </w:tc>
+        <w:tc>
+          <w:tcPr>
+            <w:tcW w:w="3582" w:type="dxa"/>
+          </w:tcPr>
+          <w:p>
+            <w:pPr>
+              <w:pStyle w:val="NoSpacing"/>
+              <w:jc w:val="both"/>
+            </w:pPr>
+            <w:r>
+              <w:t>Computer Vision</w:t>
+            </w:r>
+          </w:p>
+        </w:tc>
+      </w:tr>
+    </w:tbl>
+    <w:p>
+      <w:pPr>
+        <w:keepNext/>
+        <w:keepLines/>
+        <w:spacing w:before="120" w:after="0"/>
+        <w:jc w:val="both"/>
+        <w:outlineLvl w:val="0"/>
+        <w:rPr>
+          <w:rFonts w:ascii="Roboto Light" w:eastAsia="Times New Roman" w:hAnsi="Roboto Light" w:cs="Mangal"/>
+          <w:color w:val="262626"/>
+          <w:sz w:val="32"/>
+          <w:szCs w:val="32"/>
+        </w:rPr>
+      </w:pPr>
+      <w:r>
+        <w:rPr>
+          <w:rFonts w:ascii="Roboto Light" w:eastAsia="Times New Roman" w:hAnsi="Roboto Light" w:cs="Mangal"/>
+          <w:color w:val="262626"/>
+          <w:sz w:val="32"/>
+          <w:szCs w:val="32"/>
+        </w:rPr>
         <w:t>TECHNICAL SKILLS</w:t>
+      </w:r>
+      <w:r>
+        <w:rPr>
+          <w:rFonts w:ascii="Roboto Light" w:eastAsia="Times New Roman" w:hAnsi="Roboto Light" w:cs="Mangal"/>
+          <w:color w:val="262626"/>
+          <w:sz w:val="32"/>
+          <w:szCs w:val="32"/>
+        </w:rPr>
+        <w:t xml:space="preserve"> _________________________________________________________</w:t>
       </w:r>
     </w:p>
     <w:tbl>
@@ -1945,7 +1964,7 @@
               <w:rPr>
                 <w:rFonts w:ascii="Segoe UI Semibold" w:hAnsi="Segoe UI Semibold" w:cs="Segoe UI Semibold"/>
               </w:rPr>
-              <w:t>Microsoft Azure</w:t>
+              <w:t>Machine Learning, AI</w:t>
             </w:r>
           </w:p>
         </w:tc>
@@ -1958,7 +1977,19 @@
               <w:jc w:val="right"/>
             </w:pPr>
             <w:r>
-              <w:t>Cognitive Services, Logic Apps, Service Bus, AAD, Key Vault, AppInsights</w:t>
+              <w:t>PyTorch, S</w:t>
+            </w:r>
+            <w:r>
+              <w:t>cikit</w:t>
+            </w:r>
+            <w:r>
+              <w:t>L</w:t>
+            </w:r>
+            <w:r>
+              <w:t>earn</w:t>
+            </w:r>
+            <w:r>
+              <w:t>, OpenCV, OpenAI</w:t>
             </w:r>
           </w:p>
         </w:tc>
@@ -2020,6 +2051,12 @@
               <w:rPr>
                 <w:rFonts w:ascii="Segoe UI Semibold" w:hAnsi="Segoe UI Semibold" w:cs="Segoe UI Semibold"/>
               </w:rPr>
+              <w:t xml:space="preserve">Platforms, </w:t>
+            </w:r>
+            <w:r>
+              <w:rPr>
+                <w:rFonts w:ascii="Segoe UI Semibold" w:hAnsi="Segoe UI Semibold" w:cs="Segoe UI Semibold"/>
+              </w:rPr>
               <w:t>Frameworks &amp; Tools</w:t>
             </w:r>
           </w:p>
@@ -2033,25 +2070,11 @@
               <w:jc w:val="right"/>
             </w:pPr>
             <w:r>
-              <w:t xml:space="preserve">OpenCV, </w:t>
+              <w:t xml:space="preserve">Microsoft Azure, </w:t>
             </w:r>
             <w:r>
-              <w:t xml:space="preserve">.NET Framework, </w:t>
+              <w:t>.NET Framework</w:t>
             </w:r>
-            <w:proofErr w:type="spellStart"/>
-            <w:r>
-              <w:t>S</w:t>
-            </w:r>
-            <w:r>
-              <w:t>cikit</w:t>
-            </w:r>
-            <w:r>
-              <w:t>L</w:t>
-            </w:r>
-            <w:r>
-              <w:t>earn</w:t>
-            </w:r>
-            <w:proofErr w:type="spellEnd"/>
             <w:r>
               <w:t>, Django, Angular, NodeJS</w:t>
             </w:r>
@@ -2063,6 +2086,9 @@
       <w:pPr>
         <w:keepNext/>
         <w:keepLines/>
+        <w:tabs>
+          <w:tab w:val="left" w:pos="2112"/>
+        </w:tabs>
         <w:spacing w:before="120" w:after="0"/>
         <w:jc w:val="both"/>
         <w:outlineLvl w:val="0"/>
@@ -2076,73 +2102,11 @@
       <w:r>
         <w:rPr>
           <w:rFonts w:ascii="Roboto Light" w:eastAsia="Times New Roman" w:hAnsi="Roboto Light" w:cs="Mangal"/>
-          <w:noProof/>
           <w:color w:val="262626"/>
           <w:sz w:val="32"/>
           <w:szCs w:val="32"/>
         </w:rPr>
-        <mc:AlternateContent>
-          <mc:Choice Requires="wps">
-            <w:drawing>
-              <wp:anchor distT="0" distB="0" distL="114300" distR="114300" simplePos="0" relativeHeight="251670528" behindDoc="0" locked="0" layoutInCell="1" allowOverlap="1" wp14:anchorId="03946F7B" wp14:editId="5339DC2D">
-                <wp:simplePos x="0" y="0"/>
-                <wp:positionH relativeFrom="margin">
-                  <wp:align>right</wp:align>
-                </wp:positionH>
-                <wp:positionV relativeFrom="paragraph">
-                  <wp:posOffset>288653</wp:posOffset>
-                </wp:positionV>
-                <wp:extent cx="5958840" cy="0"/>
-                <wp:effectExtent l="0" t="0" r="0" b="0"/>
-                <wp:wrapNone/>
-                <wp:docPr id="6" name="Straight Connector 6"/>
-                <wp:cNvGraphicFramePr/>
-                <a:graphic xmlns:a="http://schemas.openxmlformats.org/drawingml/2006/main">
-                  <a:graphicData uri="http://schemas.microsoft.com/office/word/2010/wordprocessingShape">
-                    <wps:wsp>
-                      <wps:cNvCnPr/>
-                      <wps:spPr>
-                        <a:xfrm>
-                          <a:off x="0" y="0"/>
-                          <a:ext cx="5958840" cy="0"/>
-                        </a:xfrm>
-                        <a:prstGeom prst="line">
-                          <a:avLst/>
-                        </a:prstGeom>
-                      </wps:spPr>
-                      <wps:style>
-                        <a:lnRef idx="1">
-                          <a:schemeClr val="dk1"/>
-                        </a:lnRef>
-                        <a:fillRef idx="0">
-                          <a:schemeClr val="dk1"/>
-                        </a:fillRef>
-                        <a:effectRef idx="0">
-                          <a:schemeClr val="dk1"/>
-                        </a:effectRef>
-                        <a:fontRef idx="minor">
-                          <a:schemeClr val="tx1"/>
-                        </a:fontRef>
-                      </wps:style>
-                      <wps:bodyPr/>
-                    </wps:wsp>
-                  </a:graphicData>
-                </a:graphic>
-                <wp14:sizeRelH relativeFrom="margin">
-                  <wp14:pctWidth>0</wp14:pctWidth>
-                </wp14:sizeRelH>
-              </wp:anchor>
-            </w:drawing>
-          </mc:Choice>
-          <mc:Fallback>
-            <w:pict>
-              <v:line w14:anchorId="6BC823CD" id="Straight Connector 6" o:spid="_x0000_s1026" style="position:absolute;z-index:251670528;visibility:visible;mso-wrap-style:square;mso-width-percent:0;mso-wrap-distance-left:9pt;mso-wrap-distance-top:0;mso-wrap-distance-right:9pt;mso-wrap-distance-bottom:0;mso-position-horizontal:right;mso-position-horizontal-relative:margin;mso-position-vertical:absolute;mso-position-vertical-relative:text;mso-width-percent:0;mso-width-relative:margin" from="418pt,22.75pt" to="887.2pt,22.75pt" o:gfxdata="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" strokecolor="black [3200]" strokeweight=".5pt">
-                <v:stroke joinstyle="miter"/>
-                <w10:wrap anchorx="margin"/>
-              </v:line>
-            </w:pict>
-          </mc:Fallback>
-        </mc:AlternateContent>
+        <w:t>TRAINER</w:t>
       </w:r>
       <w:r>
         <w:rPr>
@@ -2151,7 +2115,7 @@
           <w:sz w:val="32"/>
           <w:szCs w:val="32"/>
         </w:rPr>
-        <w:t>TRAINER</w:t>
+        <w:t xml:space="preserve"> ____________________________________________________________________</w:t>
       </w:r>
     </w:p>
     <w:p>
@@ -2707,6 +2671,119 @@
     </w:lvl>
   </w:abstractNum>
   <w:abstractNum w:abstractNumId="4" w15:restartNumberingAfterBreak="0">
+    <w:nsid w:val="2E5373D5"/>
+    <w:multiLevelType w:val="hybridMultilevel"/>
+    <w:tmpl w:val="FA7CFA12"/>
+    <w:lvl w:ilvl="0" w:tplc="04090001">
+      <w:start w:val="1"/>
+      <w:numFmt w:val="bullet"/>
+      <w:lvlText w:val=""/>
+      <w:lvlJc w:val="left"/>
+      <w:pPr>
+        <w:ind w:left="720" w:hanging="360"/>
+      </w:pPr>
+      <w:rPr>
+        <w:rFonts w:ascii="Symbol" w:hAnsi="Symbol" w:hint="default"/>
+      </w:rPr>
+    </w:lvl>
+    <w:lvl w:ilvl="1" w:tplc="04090003" w:tentative="1">
+      <w:start w:val="1"/>
+      <w:numFmt w:val="bullet"/>
+      <w:lvlText w:val="o"/>
+      <w:lvlJc w:val="left"/>
+      <w:pPr>
+        <w:ind w:left="1440" w:hanging="360"/>
+      </w:pPr>
+      <w:rPr>
+        <w:rFonts w:ascii="Courier New" w:hAnsi="Courier New" w:cs="Courier New" w:hint="default"/>
+      </w:rPr>
+    </w:lvl>
+    <w:lvl w:ilvl="2" w:tplc="04090005" w:tentative="1">
+      <w:start w:val="1"/>
+      <w:numFmt w:val="bullet"/>
+      <w:lvlText w:val=""/>
+      <w:lvlJc w:val="left"/>
+      <w:pPr>
+        <w:ind w:left="2160" w:hanging="360"/>
+      </w:pPr>
+      <w:rPr>
+        <w:rFonts w:ascii="Wingdings" w:hAnsi="Wingdings" w:hint="default"/>
+      </w:rPr>
+    </w:lvl>
+    <w:lvl w:ilvl="3" w:tplc="04090001" w:tentative="1">
+      <w:start w:val="1"/>
+      <w:numFmt w:val="bullet"/>
+      <w:lvlText w:val=""/>
+      <w:lvlJc w:val="left"/>
+      <w:pPr>
+        <w:ind w:left="2880" w:hanging="360"/>
+      </w:pPr>
+      <w:rPr>
+        <w:rFonts w:ascii="Symbol" w:hAnsi="Symbol" w:hint="default"/>
+      </w:rPr>
+    </w:lvl>
+    <w:lvl w:ilvl="4" w:tplc="04090003" w:tentative="1">
+      <w:start w:val="1"/>
+      <w:numFmt w:val="bullet"/>
+      <w:lvlText w:val="o"/>
+      <w:lvlJc w:val="left"/>
+      <w:pPr>
+        <w:ind w:left="3600" w:hanging="360"/>
+      </w:pPr>
+      <w:rPr>
+        <w:rFonts w:ascii="Courier New" w:hAnsi="Courier New" w:cs="Courier New" w:hint="default"/>
+      </w:rPr>
+    </w:lvl>
+    <w:lvl w:ilvl="5" w:tplc="04090005" w:tentative="1">
+      <w:start w:val="1"/>
+      <w:numFmt w:val="bullet"/>
+      <w:lvlText w:val=""/>
+      <w:lvlJc w:val="left"/>
+      <w:pPr>
+        <w:ind w:left="4320" w:hanging="360"/>
+      </w:pPr>
+      <w:rPr>
+        <w:rFonts w:ascii="Wingdings" w:hAnsi="Wingdings" w:hint="default"/>
+      </w:rPr>
+    </w:lvl>
+    <w:lvl w:ilvl="6" w:tplc="04090001" w:tentative="1">
+      <w:start w:val="1"/>
+      <w:numFmt w:val="bullet"/>
+      <w:lvlText w:val=""/>
+      <w:lvlJc w:val="left"/>
+      <w:pPr>
+        <w:ind w:left="5040" w:hanging="360"/>
+      </w:pPr>
+      <w:rPr>
+        <w:rFonts w:ascii="Symbol" w:hAnsi="Symbol" w:hint="default"/>
+      </w:rPr>
+    </w:lvl>
+    <w:lvl w:ilvl="7" w:tplc="04090003" w:tentative="1">
+      <w:start w:val="1"/>
+      <w:numFmt w:val="bullet"/>
+      <w:lvlText w:val="o"/>
+      <w:lvlJc w:val="left"/>
+      <w:pPr>
+        <w:ind w:left="5760" w:hanging="360"/>
+      </w:pPr>
+      <w:rPr>
+        <w:rFonts w:ascii="Courier New" w:hAnsi="Courier New" w:cs="Courier New" w:hint="default"/>
+      </w:rPr>
+    </w:lvl>
+    <w:lvl w:ilvl="8" w:tplc="04090005" w:tentative="1">
+      <w:start w:val="1"/>
+      <w:numFmt w:val="bullet"/>
+      <w:lvlText w:val=""/>
+      <w:lvlJc w:val="left"/>
+      <w:pPr>
+        <w:ind w:left="6480" w:hanging="360"/>
+      </w:pPr>
+      <w:rPr>
+        <w:rFonts w:ascii="Wingdings" w:hAnsi="Wingdings" w:hint="default"/>
+      </w:rPr>
+    </w:lvl>
+  </w:abstractNum>
+  <w:abstractNum w:abstractNumId="5" w15:restartNumberingAfterBreak="0">
     <w:nsid w:val="3433437A"/>
     <w:multiLevelType w:val="hybridMultilevel"/>
     <w:tmpl w:val="868637B6"/>
@@ -2819,7 +2896,7 @@
       </w:rPr>
     </w:lvl>
   </w:abstractNum>
-  <w:abstractNum w:abstractNumId="5" w15:restartNumberingAfterBreak="0">
+  <w:abstractNum w:abstractNumId="6" w15:restartNumberingAfterBreak="0">
     <w:nsid w:val="4A183F12"/>
     <w:multiLevelType w:val="hybridMultilevel"/>
     <w:tmpl w:val="C61E0DEA"/>
@@ -2932,7 +3009,7 @@
       </w:rPr>
     </w:lvl>
   </w:abstractNum>
-  <w:abstractNum w:abstractNumId="6" w15:restartNumberingAfterBreak="0">
+  <w:abstractNum w:abstractNumId="7" w15:restartNumberingAfterBreak="0">
     <w:nsid w:val="619F49C3"/>
     <w:multiLevelType w:val="hybridMultilevel"/>
     <w:tmpl w:val="1E5AC602"/>
@@ -3052,19 +3129,22 @@
     <w:abstractNumId w:val="0"/>
   </w:num>
   <w:num w:numId="3">
-    <w:abstractNumId w:val="5"/>
+    <w:abstractNumId w:val="6"/>
   </w:num>
   <w:num w:numId="4">
-    <w:abstractNumId w:val="4"/>
+    <w:abstractNumId w:val="5"/>
   </w:num>
   <w:num w:numId="5">
     <w:abstractNumId w:val="1"/>
   </w:num>
   <w:num w:numId="6">
-    <w:abstractNumId w:val="6"/>
+    <w:abstractNumId w:val="7"/>
   </w:num>
   <w:num w:numId="7">
     <w:abstractNumId w:val="2"/>
+  </w:num>
+  <w:num w:numId="8">
+    <w:abstractNumId w:val="4"/>
   </w:num>
 </w:numbering>
 </file>
@@ -3086,7 +3166,7 @@
       </w:pPr>
     </w:pPrDefault>
   </w:docDefaults>
-  <w:latentStyles w:defLockedState="0" w:defUIPriority="99" w:defSemiHidden="0" w:defUnhideWhenUsed="0" w:defQFormat="0" w:count="375">
+  <w:latentStyles w:defLockedState="0" w:defUIPriority="99" w:defSemiHidden="0" w:defUnhideWhenUsed="0" w:defQFormat="0" w:count="376">
     <w:lsdException w:name="Normal" w:uiPriority="0" w:qFormat="1"/>
     <w:lsdException w:name="heading 1" w:uiPriority="9" w:qFormat="1"/>
     <w:lsdException w:name="heading 2" w:semiHidden="1" w:uiPriority="9" w:unhideWhenUsed="1" w:qFormat="1"/>
@@ -3462,6 +3542,7 @@
     <w:lsdException w:name="Smart Hyperlink" w:semiHidden="1" w:unhideWhenUsed="1"/>
     <w:lsdException w:name="Hashtag" w:semiHidden="1" w:unhideWhenUsed="1"/>
     <w:lsdException w:name="Unresolved Mention" w:semiHidden="1" w:unhideWhenUsed="1"/>
+    <w:lsdException w:name="Smart Link" w:semiHidden="1" w:unhideWhenUsed="1"/>
   </w:latentStyles>
   <w:style w:type="paragraph" w:default="1" w:styleId="Normal">
     <w:name w:val="Normal"/>
@@ -3541,7 +3622,6 @@
   <w:style w:type="character" w:default="1" w:styleId="DefaultParagraphFont">
     <w:name w:val="Default Paragraph Font"/>
     <w:uiPriority w:val="1"/>
-    <w:semiHidden/>
     <w:unhideWhenUsed/>
   </w:style>
   <w:style w:type="table" w:default="1" w:styleId="TableNormal">
@@ -3678,8 +3758,8 @@
       <w:u w:val="single"/>
     </w:rPr>
   </w:style>
-  <w:style w:type="character" w:styleId="UnresolvedMention">
-    <w:name w:val="Unresolved Mention"/>
+  <w:style w:type="character" w:customStyle="1" w:styleId="UnresolvedMention1">
+    <w:name w:val="Unresolved Mention1"/>
     <w:basedOn w:val="DefaultParagraphFont"/>
     <w:uiPriority w:val="99"/>
     <w:semiHidden/>
@@ -3721,6 +3801,68 @@
       <w:color w:val="1F3763" w:themeColor="accent1" w:themeShade="7F"/>
       <w:sz w:val="24"/>
       <w:szCs w:val="24"/>
+    </w:rPr>
+  </w:style>
+  <w:style w:type="character" w:styleId="FollowedHyperlink">
+    <w:name w:val="FollowedHyperlink"/>
+    <w:basedOn w:val="DefaultParagraphFont"/>
+    <w:uiPriority w:val="99"/>
+    <w:semiHidden/>
+    <w:unhideWhenUsed/>
+    <w:rsid w:val="00DF1EB7"/>
+    <w:rPr>
+      <w:color w:val="954F72" w:themeColor="followedHyperlink"/>
+      <w:u w:val="single"/>
+    </w:rPr>
+  </w:style>
+  <w:style w:type="paragraph" w:styleId="Header">
+    <w:name w:val="header"/>
+    <w:basedOn w:val="Normal"/>
+    <w:link w:val="HeaderChar"/>
+    <w:uiPriority w:val="99"/>
+    <w:unhideWhenUsed/>
+    <w:rsid w:val="000522E3"/>
+    <w:pPr>
+      <w:tabs>
+        <w:tab w:val="center" w:pos="4680"/>
+        <w:tab w:val="right" w:pos="9360"/>
+      </w:tabs>
+      <w:spacing w:after="0" w:line="240" w:lineRule="auto"/>
+    </w:pPr>
+  </w:style>
+  <w:style w:type="character" w:customStyle="1" w:styleId="HeaderChar">
+    <w:name w:val="Header Char"/>
+    <w:basedOn w:val="DefaultParagraphFont"/>
+    <w:link w:val="Header"/>
+    <w:uiPriority w:val="99"/>
+    <w:rsid w:val="000522E3"/>
+    <w:rPr>
+      <w:rFonts w:ascii="Segoe UI Emoji" w:hAnsi="Segoe UI Emoji"/>
+    </w:rPr>
+  </w:style>
+  <w:style w:type="paragraph" w:styleId="Footer">
+    <w:name w:val="footer"/>
+    <w:basedOn w:val="Normal"/>
+    <w:link w:val="FooterChar"/>
+    <w:uiPriority w:val="99"/>
+    <w:unhideWhenUsed/>
+    <w:rsid w:val="000522E3"/>
+    <w:pPr>
+      <w:tabs>
+        <w:tab w:val="center" w:pos="4680"/>
+        <w:tab w:val="right" w:pos="9360"/>
+      </w:tabs>
+      <w:spacing w:after="0" w:line="240" w:lineRule="auto"/>
+    </w:pPr>
+  </w:style>
+  <w:style w:type="character" w:customStyle="1" w:styleId="FooterChar">
+    <w:name w:val="Footer Char"/>
+    <w:basedOn w:val="DefaultParagraphFont"/>
+    <w:link w:val="Footer"/>
+    <w:uiPriority w:val="99"/>
+    <w:rsid w:val="000522E3"/>
+    <w:rPr>
+      <w:rFonts w:ascii="Segoe UI Emoji" w:hAnsi="Segoe UI Emoji"/>
     </w:rPr>
   </w:style>
 </w:styles>

</xml_diff>

<commit_message>
updated the blog page
</commit_message>
<xml_diff>
--- a/PranshuGuptaResume.docx
+++ b/PranshuGuptaResume.docx
@@ -194,18 +194,7 @@
                 <w:sz w:val="20"/>
                 <w:szCs w:val="20"/>
               </w:rPr>
-              <w:t>GEORGIA INS</w:t>
-            </w:r>
-            <w:bookmarkStart w:id="0" w:name="_GoBack"/>
-            <w:bookmarkEnd w:id="0"/>
-            <w:r>
-              <w:rPr>
-                <w:b/>
-                <w:bCs/>
-                <w:sz w:val="20"/>
-                <w:szCs w:val="20"/>
-              </w:rPr>
-              <w:t>TITUTE OF TECHNOLOGY</w:t>
+              <w:t>GEORGIA INSTITUTE OF TECHNOLOGY</w:t>
             </w:r>
             <w:r>
               <w:rPr>
@@ -243,7 +232,15 @@
               <w:t>Machine Learning</w:t>
             </w:r>
             <w:r>
-              <w:t>, Dec 2020</w:t>
+              <w:t xml:space="preserve">, </w:t>
+            </w:r>
+            <w:r>
+              <w:t>May</w:t>
+            </w:r>
+            <w:bookmarkStart w:id="0" w:name="_GoBack"/>
+            <w:bookmarkEnd w:id="0"/>
+            <w:r>
+              <w:t xml:space="preserve"> 2020</w:t>
             </w:r>
           </w:p>
           <w:p>
@@ -2758,7 +2755,7 @@
       </w:pPr>
     </w:pPrDefault>
   </w:docDefaults>
-  <w:latentStyles w:defLockedState="0" w:defUIPriority="99" w:defSemiHidden="0" w:defUnhideWhenUsed="0" w:defQFormat="0" w:count="377">
+  <w:latentStyles w:defLockedState="0" w:defUIPriority="99" w:defSemiHidden="0" w:defUnhideWhenUsed="0" w:defQFormat="0" w:count="376">
     <w:lsdException w:name="Normal" w:uiPriority="0" w:qFormat="1"/>
     <w:lsdException w:name="heading 1" w:uiPriority="9" w:qFormat="1"/>
     <w:lsdException w:name="heading 2" w:semiHidden="1" w:uiPriority="9" w:unhideWhenUsed="1" w:qFormat="1"/>
@@ -3135,7 +3132,6 @@
     <w:lsdException w:name="Hashtag" w:semiHidden="1" w:unhideWhenUsed="1"/>
     <w:lsdException w:name="Unresolved Mention" w:semiHidden="1" w:unhideWhenUsed="1"/>
     <w:lsdException w:name="Smart Link" w:semiHidden="1" w:unhideWhenUsed="1"/>
-    <w:lsdException w:name="Smart Link Error" w:semiHidden="1" w:unhideWhenUsed="1"/>
   </w:latentStyles>
   <w:style w:type="paragraph" w:default="1" w:styleId="Normal">
     <w:name w:val="Normal"/>

</xml_diff>